<commit_message>
Inizio stesura ODD Revisione SDD
</commit_message>
<xml_diff>
--- a/Documentazione/SDD/SDD.docx
+++ b/Documentazione/SDD/SDD.docx
@@ -176,7 +176,7 @@
           <w:b/>
           <w:sz w:val="21"/>
         </w:rPr>
-        <w:t>.0</w:t>
+        <w:t>.4</w:t>
       </w:r>
     </w:p>
     <w:p>
@@ -1078,6 +1078,91 @@
           </w:p>
         </w:tc>
       </w:tr>
+      <w:tr>
+        <w:trPr>
+          <w:trHeight w:val="308"/>
+        </w:trPr>
+        <w:tc>
+          <w:tcPr>
+            <w:tcW w:w="2405" w:type="dxa"/>
+          </w:tcPr>
+          <w:p>
+            <w:pPr>
+              <w:rPr>
+                <w:i/>
+                <w:sz w:val="28"/>
+              </w:rPr>
+            </w:pPr>
+            <w:r>
+              <w:rPr>
+                <w:i/>
+                <w:sz w:val="28"/>
+              </w:rPr>
+              <w:t>Stefano Foresta</w:t>
+            </w:r>
+          </w:p>
+        </w:tc>
+        <w:tc>
+          <w:tcPr>
+            <w:tcW w:w="1846" w:type="dxa"/>
+          </w:tcPr>
+          <w:p>
+            <w:pPr>
+              <w:rPr>
+                <w:i/>
+                <w:sz w:val="28"/>
+              </w:rPr>
+            </w:pPr>
+            <w:r>
+              <w:rPr>
+                <w:i/>
+                <w:sz w:val="28"/>
+              </w:rPr>
+              <w:t>25/11/2016</w:t>
+            </w:r>
+          </w:p>
+        </w:tc>
+        <w:tc>
+          <w:tcPr>
+            <w:tcW w:w="2965" w:type="dxa"/>
+          </w:tcPr>
+          <w:p>
+            <w:pPr>
+              <w:rPr>
+                <w:i/>
+                <w:sz w:val="28"/>
+              </w:rPr>
+            </w:pPr>
+            <w:r>
+              <w:rPr>
+                <w:i/>
+                <w:sz w:val="28"/>
+              </w:rPr>
+              <w:t>Stesura capitolo “Gestione dei dati persistenti”</w:t>
+            </w:r>
+          </w:p>
+        </w:tc>
+        <w:tc>
+          <w:tcPr>
+            <w:tcW w:w="2406" w:type="dxa"/>
+          </w:tcPr>
+          <w:p>
+            <w:pPr>
+              <w:rPr>
+                <w:i/>
+                <w:sz w:val="28"/>
+              </w:rPr>
+            </w:pPr>
+            <w:r>
+              <w:rPr>
+                <w:i/>
+                <w:sz w:val="28"/>
+              </w:rPr>
+              <w:t>v 1.4</w:t>
+            </w:r>
+          </w:p>
+        </w:tc>
+      </w:tr>
     </w:tbl>
     <w:p>
       <w:r>
@@ -1159,7 +1244,7 @@
             <w:rPr>
               <w:noProof/>
             </w:rPr>
-            <w:instrText xml:space="preserve"> PAGEREF _Toc467768813 \h </w:instrText>
+            <w:instrText xml:space="preserve"> PAGEREF _Toc467839507 \h </w:instrText>
           </w:r>
           <w:r>
             <w:rPr>
@@ -1222,7 +1307,7 @@
             <w:rPr>
               <w:noProof/>
             </w:rPr>
-            <w:instrText xml:space="preserve"> PAGEREF _Toc467768814 \h </w:instrText>
+            <w:instrText xml:space="preserve"> PAGEREF _Toc467839508 \h </w:instrText>
           </w:r>
           <w:r>
             <w:rPr>
@@ -1286,7 +1371,7 @@
             <w:rPr>
               <w:noProof/>
             </w:rPr>
-            <w:instrText xml:space="preserve"> PAGEREF _Toc467768815 \h </w:instrText>
+            <w:instrText xml:space="preserve"> PAGEREF _Toc467839509 \h </w:instrText>
           </w:r>
           <w:r>
             <w:rPr>
@@ -1347,7 +1432,7 @@
             <w:rPr>
               <w:noProof/>
             </w:rPr>
-            <w:instrText xml:space="preserve"> PAGEREF _Toc467768816 \h </w:instrText>
+            <w:instrText xml:space="preserve"> PAGEREF _Toc467839510 \h </w:instrText>
           </w:r>
           <w:r>
             <w:rPr>
@@ -1408,7 +1493,7 @@
             <w:rPr>
               <w:noProof/>
             </w:rPr>
-            <w:instrText xml:space="preserve"> PAGEREF _Toc467768817 \h </w:instrText>
+            <w:instrText xml:space="preserve"> PAGEREF _Toc467839511 \h </w:instrText>
           </w:r>
           <w:r>
             <w:rPr>
@@ -1469,7 +1554,7 @@
             <w:rPr>
               <w:noProof/>
             </w:rPr>
-            <w:instrText xml:space="preserve"> PAGEREF _Toc467768818 \h </w:instrText>
+            <w:instrText xml:space="preserve"> PAGEREF _Toc467839512 \h </w:instrText>
           </w:r>
           <w:r>
             <w:rPr>
@@ -1532,7 +1617,7 @@
             <w:rPr>
               <w:noProof/>
             </w:rPr>
-            <w:instrText xml:space="preserve"> PAGEREF _Toc467768819 \h </w:instrText>
+            <w:instrText xml:space="preserve"> PAGEREF _Toc467839513 \h </w:instrText>
           </w:r>
           <w:r>
             <w:rPr>
@@ -1593,7 +1678,7 @@
             <w:rPr>
               <w:noProof/>
             </w:rPr>
-            <w:instrText xml:space="preserve"> PAGEREF _Toc467768820 \h </w:instrText>
+            <w:instrText xml:space="preserve"> PAGEREF _Toc467839514 \h </w:instrText>
           </w:r>
           <w:r>
             <w:rPr>
@@ -1654,7 +1739,7 @@
             <w:rPr>
               <w:noProof/>
             </w:rPr>
-            <w:instrText xml:space="preserve"> PAGEREF _Toc467768821 \h </w:instrText>
+            <w:instrText xml:space="preserve"> PAGEREF _Toc467839515 \h </w:instrText>
           </w:r>
           <w:r>
             <w:rPr>
@@ -1717,7 +1802,7 @@
             <w:rPr>
               <w:noProof/>
             </w:rPr>
-            <w:instrText xml:space="preserve"> PAGEREF _Toc467768822 \h </w:instrText>
+            <w:instrText xml:space="preserve"> PAGEREF _Toc467839516 \h </w:instrText>
           </w:r>
           <w:r>
             <w:rPr>
@@ -1780,7 +1865,7 @@
             <w:rPr>
               <w:noProof/>
             </w:rPr>
-            <w:instrText xml:space="preserve"> PAGEREF _Toc467768823 \h </w:instrText>
+            <w:instrText xml:space="preserve"> PAGEREF _Toc467839517 \h </w:instrText>
           </w:r>
           <w:r>
             <w:rPr>
@@ -1842,7 +1927,7 @@
             <w:rPr>
               <w:noProof/>
             </w:rPr>
-            <w:instrText xml:space="preserve"> PAGEREF _Toc467768824 \h </w:instrText>
+            <w:instrText xml:space="preserve"> PAGEREF _Toc467839518 \h </w:instrText>
           </w:r>
           <w:r>
             <w:rPr>
@@ -1903,7 +1988,7 @@
             <w:rPr>
               <w:noProof/>
             </w:rPr>
-            <w:instrText xml:space="preserve"> PAGEREF _Toc467768825 \h </w:instrText>
+            <w:instrText xml:space="preserve"> PAGEREF _Toc467839519 \h </w:instrText>
           </w:r>
           <w:r>
             <w:rPr>
@@ -1964,7 +2049,7 @@
             <w:rPr>
               <w:noProof/>
             </w:rPr>
-            <w:instrText xml:space="preserve"> PAGEREF _Toc467768826 \h </w:instrText>
+            <w:instrText xml:space="preserve"> PAGEREF _Toc467839520 \h </w:instrText>
           </w:r>
           <w:r>
             <w:rPr>
@@ -2025,7 +2110,7 @@
             <w:rPr>
               <w:noProof/>
             </w:rPr>
-            <w:instrText xml:space="preserve"> PAGEREF _Toc467768827 \h </w:instrText>
+            <w:instrText xml:space="preserve"> PAGEREF _Toc467839521 \h </w:instrText>
           </w:r>
           <w:r>
             <w:rPr>
@@ -2088,7 +2173,7 @@
             <w:rPr>
               <w:noProof/>
             </w:rPr>
-            <w:instrText xml:space="preserve"> PAGEREF _Toc467768828 \h </w:instrText>
+            <w:instrText xml:space="preserve"> PAGEREF _Toc467839522 \h </w:instrText>
           </w:r>
           <w:r>
             <w:rPr>
@@ -2151,7 +2236,7 @@
             <w:rPr>
               <w:noProof/>
             </w:rPr>
-            <w:instrText xml:space="preserve"> PAGEREF _Toc467768829 \h </w:instrText>
+            <w:instrText xml:space="preserve"> PAGEREF _Toc467839523 \h </w:instrText>
           </w:r>
           <w:r>
             <w:rPr>
@@ -2212,7 +2297,7 @@
             <w:rPr>
               <w:noProof/>
             </w:rPr>
-            <w:instrText xml:space="preserve"> PAGEREF _Toc467768830 \h </w:instrText>
+            <w:instrText xml:space="preserve"> PAGEREF _Toc467839524 \h </w:instrText>
           </w:r>
           <w:r>
             <w:rPr>
@@ -2273,7 +2358,7 @@
             <w:rPr>
               <w:noProof/>
             </w:rPr>
-            <w:instrText xml:space="preserve"> PAGEREF _Toc467768831 \h </w:instrText>
+            <w:instrText xml:space="preserve"> PAGEREF _Toc467839525 \h </w:instrText>
           </w:r>
           <w:r>
             <w:rPr>
@@ -2334,7 +2419,7 @@
             <w:rPr>
               <w:noProof/>
             </w:rPr>
-            <w:instrText xml:space="preserve"> PAGEREF _Toc467768832 \h </w:instrText>
+            <w:instrText xml:space="preserve"> PAGEREF _Toc467839526 \h </w:instrText>
           </w:r>
           <w:r>
             <w:rPr>
@@ -2402,7 +2487,7 @@
             <w:rPr>
               <w:noProof/>
             </w:rPr>
-            <w:instrText xml:space="preserve"> PAGEREF _Toc467768833 \h </w:instrText>
+            <w:instrText xml:space="preserve"> PAGEREF _Toc467839527 \h </w:instrText>
           </w:r>
           <w:r>
             <w:rPr>
@@ -2470,7 +2555,7 @@
             <w:rPr>
               <w:noProof/>
             </w:rPr>
-            <w:instrText xml:space="preserve"> PAGEREF _Toc467768834 \h </w:instrText>
+            <w:instrText xml:space="preserve"> PAGEREF _Toc467839528 \h </w:instrText>
           </w:r>
           <w:r>
             <w:rPr>
@@ -2538,7 +2623,7 @@
             <w:rPr>
               <w:noProof/>
             </w:rPr>
-            <w:instrText xml:space="preserve"> PAGEREF _Toc467768835 \h </w:instrText>
+            <w:instrText xml:space="preserve"> PAGEREF _Toc467839529 \h </w:instrText>
           </w:r>
           <w:r>
             <w:rPr>
@@ -2606,7 +2691,7 @@
             <w:rPr>
               <w:noProof/>
             </w:rPr>
-            <w:instrText xml:space="preserve"> PAGEREF _Toc467768836 \h </w:instrText>
+            <w:instrText xml:space="preserve"> PAGEREF _Toc467839530 \h </w:instrText>
           </w:r>
           <w:r>
             <w:rPr>
@@ -2674,7 +2759,7 @@
             <w:rPr>
               <w:noProof/>
             </w:rPr>
-            <w:instrText xml:space="preserve"> PAGEREF _Toc467768837 \h </w:instrText>
+            <w:instrText xml:space="preserve"> PAGEREF _Toc467839531 \h </w:instrText>
           </w:r>
           <w:r>
             <w:rPr>
@@ -2735,7 +2820,7 @@
             <w:rPr>
               <w:noProof/>
             </w:rPr>
-            <w:instrText xml:space="preserve"> PAGEREF _Toc467768838 \h </w:instrText>
+            <w:instrText xml:space="preserve"> PAGEREF _Toc467839532 \h </w:instrText>
           </w:r>
           <w:r>
             <w:rPr>
@@ -2796,7 +2881,7 @@
             <w:rPr>
               <w:noProof/>
             </w:rPr>
-            <w:instrText xml:space="preserve"> PAGEREF _Toc467768839 \h </w:instrText>
+            <w:instrText xml:space="preserve"> PAGEREF _Toc467839533 \h </w:instrText>
           </w:r>
           <w:r>
             <w:rPr>
@@ -2857,7 +2942,7 @@
             <w:rPr>
               <w:noProof/>
             </w:rPr>
-            <w:instrText xml:space="preserve"> PAGEREF _Toc467768840 \h </w:instrText>
+            <w:instrText xml:space="preserve"> PAGEREF _Toc467839534 \h </w:instrText>
           </w:r>
           <w:r>
             <w:rPr>
@@ -2918,7 +3003,7 @@
             <w:rPr>
               <w:noProof/>
             </w:rPr>
-            <w:instrText xml:space="preserve"> PAGEREF _Toc467768841 \h </w:instrText>
+            <w:instrText xml:space="preserve"> PAGEREF _Toc467839535 \h </w:instrText>
           </w:r>
           <w:r>
             <w:rPr>
@@ -2979,7 +3064,7 @@
             <w:rPr>
               <w:noProof/>
             </w:rPr>
-            <w:instrText xml:space="preserve"> PAGEREF _Toc467768842 \h </w:instrText>
+            <w:instrText xml:space="preserve"> PAGEREF _Toc467839536 \h </w:instrText>
           </w:r>
           <w:r>
             <w:rPr>
@@ -3040,7 +3125,7 @@
             <w:rPr>
               <w:noProof/>
             </w:rPr>
-            <w:instrText xml:space="preserve"> PAGEREF _Toc467768843 \h </w:instrText>
+            <w:instrText xml:space="preserve"> PAGEREF _Toc467839537 \h </w:instrText>
           </w:r>
           <w:r>
             <w:rPr>
@@ -3101,7 +3186,7 @@
             <w:rPr>
               <w:noProof/>
             </w:rPr>
-            <w:instrText xml:space="preserve"> PAGEREF _Toc467768844 \h </w:instrText>
+            <w:instrText xml:space="preserve"> PAGEREF _Toc467839538 \h </w:instrText>
           </w:r>
           <w:r>
             <w:rPr>
@@ -3162,7 +3247,7 @@
             <w:rPr>
               <w:noProof/>
             </w:rPr>
-            <w:instrText xml:space="preserve"> PAGEREF _Toc467768845 \h </w:instrText>
+            <w:instrText xml:space="preserve"> PAGEREF _Toc467839539 \h </w:instrText>
           </w:r>
           <w:r>
             <w:rPr>
@@ -3179,7 +3264,7 @@
             <w:rPr>
               <w:noProof/>
             </w:rPr>
-            <w:t>11</w:t>
+            <w:t>12</w:t>
           </w:r>
           <w:r>
             <w:rPr>
@@ -3223,7 +3308,7 @@
             <w:rPr>
               <w:noProof/>
             </w:rPr>
-            <w:instrText xml:space="preserve"> PAGEREF _Toc467768846 \h </w:instrText>
+            <w:instrText xml:space="preserve"> PAGEREF _Toc467839540 \h </w:instrText>
           </w:r>
           <w:r>
             <w:rPr>
@@ -3284,7 +3369,7 @@
             <w:rPr>
               <w:noProof/>
             </w:rPr>
-            <w:instrText xml:space="preserve"> PAGEREF _Toc467768847 \h </w:instrText>
+            <w:instrText xml:space="preserve"> PAGEREF _Toc467839541 \h </w:instrText>
           </w:r>
           <w:r>
             <w:rPr>
@@ -3347,7 +3432,7 @@
             <w:rPr>
               <w:noProof/>
             </w:rPr>
-            <w:instrText xml:space="preserve"> PAGEREF _Toc467768848 \h </w:instrText>
+            <w:instrText xml:space="preserve"> PAGEREF _Toc467839542 \h </w:instrText>
           </w:r>
           <w:r>
             <w:rPr>
@@ -3408,7 +3493,7 @@
             <w:rPr>
               <w:noProof/>
             </w:rPr>
-            <w:instrText xml:space="preserve"> PAGEREF _Toc467768849 \h </w:instrText>
+            <w:instrText xml:space="preserve"> PAGEREF _Toc467839543 \h </w:instrText>
           </w:r>
           <w:r>
             <w:rPr>
@@ -3469,7 +3554,7 @@
             <w:rPr>
               <w:noProof/>
             </w:rPr>
-            <w:instrText xml:space="preserve"> PAGEREF _Toc467768850 \h </w:instrText>
+            <w:instrText xml:space="preserve"> PAGEREF _Toc467839544 \h </w:instrText>
           </w:r>
           <w:r>
             <w:rPr>
@@ -3486,7 +3571,7 @@
             <w:rPr>
               <w:noProof/>
             </w:rPr>
-            <w:t>12</w:t>
+            <w:t>14</w:t>
           </w:r>
           <w:r>
             <w:rPr>
@@ -3532,7 +3617,7 @@
             <w:rPr>
               <w:noProof/>
             </w:rPr>
-            <w:instrText xml:space="preserve"> PAGEREF _Toc467768851 \h </w:instrText>
+            <w:instrText xml:space="preserve"> PAGEREF _Toc467839545 \h </w:instrText>
           </w:r>
           <w:r>
             <w:rPr>
@@ -3549,7 +3634,7 @@
             <w:rPr>
               <w:noProof/>
             </w:rPr>
-            <w:t>13</w:t>
+            <w:t>14</w:t>
           </w:r>
           <w:r>
             <w:rPr>
@@ -3595,7 +3680,7 @@
             <w:rPr>
               <w:noProof/>
             </w:rPr>
-            <w:instrText xml:space="preserve"> PAGEREF _Toc467768852 \h </w:instrText>
+            <w:instrText xml:space="preserve"> PAGEREF _Toc467839546 \h </w:instrText>
           </w:r>
           <w:r>
             <w:rPr>
@@ -3612,7 +3697,7 @@
             <w:rPr>
               <w:noProof/>
             </w:rPr>
-            <w:t>13</w:t>
+            <w:t>14</w:t>
           </w:r>
           <w:r>
             <w:rPr>
@@ -3656,7 +3741,7 @@
             <w:rPr>
               <w:noProof/>
             </w:rPr>
-            <w:instrText xml:space="preserve"> PAGEREF _Toc467768853 \h </w:instrText>
+            <w:instrText xml:space="preserve"> PAGEREF _Toc467839547 \h </w:instrText>
           </w:r>
           <w:r>
             <w:rPr>
@@ -3673,7 +3758,7 @@
             <w:rPr>
               <w:noProof/>
             </w:rPr>
-            <w:t>13</w:t>
+            <w:t>14</w:t>
           </w:r>
           <w:r>
             <w:rPr>
@@ -3717,7 +3802,7 @@
             <w:rPr>
               <w:noProof/>
             </w:rPr>
-            <w:instrText xml:space="preserve"> PAGEREF _Toc467768854 \h </w:instrText>
+            <w:instrText xml:space="preserve"> PAGEREF _Toc467839548 \h </w:instrText>
           </w:r>
           <w:r>
             <w:rPr>
@@ -3734,7 +3819,7 @@
             <w:rPr>
               <w:noProof/>
             </w:rPr>
-            <w:t>13</w:t>
+            <w:t>15</w:t>
           </w:r>
           <w:r>
             <w:rPr>
@@ -3778,7 +3863,7 @@
             <w:rPr>
               <w:noProof/>
             </w:rPr>
-            <w:instrText xml:space="preserve"> PAGEREF _Toc467768855 \h </w:instrText>
+            <w:instrText xml:space="preserve"> PAGEREF _Toc467839549 \h </w:instrText>
           </w:r>
           <w:r>
             <w:rPr>
@@ -3795,7 +3880,7 @@
             <w:rPr>
               <w:noProof/>
             </w:rPr>
-            <w:t>14</w:t>
+            <w:t>16</w:t>
           </w:r>
           <w:r>
             <w:rPr>
@@ -3841,7 +3926,7 @@
             <w:rPr>
               <w:noProof/>
             </w:rPr>
-            <w:instrText xml:space="preserve"> PAGEREF _Toc467768856 \h </w:instrText>
+            <w:instrText xml:space="preserve"> PAGEREF _Toc467839550 \h </w:instrText>
           </w:r>
           <w:r>
             <w:rPr>
@@ -3858,7 +3943,7 @@
             <w:rPr>
               <w:noProof/>
             </w:rPr>
-            <w:t>14</w:t>
+            <w:t>16</w:t>
           </w:r>
           <w:r>
             <w:rPr>
@@ -3904,7 +3989,7 @@
             <w:rPr>
               <w:noProof/>
             </w:rPr>
-            <w:instrText xml:space="preserve"> PAGEREF _Toc467768857 \h </w:instrText>
+            <w:instrText xml:space="preserve"> PAGEREF _Toc467839551 \h </w:instrText>
           </w:r>
           <w:r>
             <w:rPr>
@@ -3921,7 +4006,7 @@
             <w:rPr>
               <w:noProof/>
             </w:rPr>
-            <w:t>14</w:t>
+            <w:t>16</w:t>
           </w:r>
           <w:r>
             <w:rPr>
@@ -3965,7 +4050,7 @@
             <w:rPr>
               <w:noProof/>
             </w:rPr>
-            <w:instrText xml:space="preserve"> PAGEREF _Toc467768858 \h </w:instrText>
+            <w:instrText xml:space="preserve"> PAGEREF _Toc467839552 \h </w:instrText>
           </w:r>
           <w:r>
             <w:rPr>
@@ -3982,7 +4067,7 @@
             <w:rPr>
               <w:noProof/>
             </w:rPr>
-            <w:t>15</w:t>
+            <w:t>17</w:t>
           </w:r>
           <w:r>
             <w:rPr>
@@ -4015,7 +4100,7 @@
           <w:rFonts w:ascii="Calibri" w:hAnsi="Calibri"/>
         </w:rPr>
       </w:pPr>
-      <w:bookmarkStart w:id="0" w:name="_Toc467768813"/>
+      <w:bookmarkStart w:id="0" w:name="_Toc467839507"/>
       <w:r>
         <w:rPr>
           <w:rFonts w:ascii="Calibri" w:hAnsi="Calibri" w:cs="Times New Roman"/>
@@ -4028,7 +4113,7 @@
       <w:pPr>
         <w:pStyle w:val="Titolo2"/>
       </w:pPr>
-      <w:bookmarkStart w:id="1" w:name="_Toc467768814"/>
+      <w:bookmarkStart w:id="1" w:name="_Toc467839508"/>
       <w:r>
         <w:t>Scopo del sistema</w:t>
       </w:r>
@@ -4058,105 +4143,83 @@
           <w:color w:val="000000"/>
           <w:lang w:eastAsia="en-US"/>
         </w:rPr>
-        <w:t xml:space="preserve">a gestione sarà affidata ad </w:t>
-      </w:r>
-      <w:proofErr w:type="gramStart"/>
+        <w:t xml:space="preserve">a gestione sarà affidata ad una </w:t>
+      </w:r>
+      <w:bookmarkStart w:id="2" w:name="_GoBack"/>
+      <w:bookmarkEnd w:id="2"/>
       <w:r>
         <w:rPr>
           <w:color w:val="000000"/>
           <w:lang w:eastAsia="en-US"/>
         </w:rPr>
-        <w:t xml:space="preserve">una </w:t>
-      </w:r>
-      <w:r>
+        <w:t xml:space="preserve">web application disegnata su misura per il cliente. </w:t>
+      </w:r>
+    </w:p>
+    <w:p>
+      <w:pPr>
+        <w:pStyle w:val="Titolo2"/>
+        <w:spacing w:after="120" w:line="240" w:lineRule="atLeast"/>
+        <w:rPr>
+          <w:rFonts w:ascii="Calibri" w:hAnsi="Calibri" w:cs="Times New Roman"/>
+        </w:rPr>
+      </w:pPr>
+      <w:bookmarkStart w:id="3" w:name="_Toc467839509"/>
+      <w:r>
+        <w:rPr>
+          <w:rFonts w:ascii="Calibri" w:hAnsi="Calibri" w:cs="Times New Roman"/>
+        </w:rPr>
+        <w:t>Design goals</w:t>
+      </w:r>
+      <w:bookmarkEnd w:id="3"/>
+    </w:p>
+    <w:p>
+      <w:pPr>
+        <w:spacing w:after="120" w:line="240" w:lineRule="atLeast"/>
         <w:rPr>
           <w:color w:val="000000"/>
           <w:lang w:eastAsia="en-US"/>
         </w:rPr>
-        <w:t>web</w:t>
-      </w:r>
-      <w:proofErr w:type="gramEnd"/>
+      </w:pPr>
       <w:r>
         <w:rPr>
           <w:color w:val="000000"/>
           <w:lang w:eastAsia="en-US"/>
         </w:rPr>
-        <w:t xml:space="preserve"> application disegnata su misura per il cliente. </w:t>
-      </w:r>
-    </w:p>
-    <w:p>
-      <w:pPr>
-        <w:pStyle w:val="Titolo2"/>
-        <w:spacing w:after="120" w:line="240" w:lineRule="atLeast"/>
-        <w:rPr>
-          <w:rFonts w:ascii="Calibri" w:hAnsi="Calibri" w:cs="Times New Roman"/>
-        </w:rPr>
-      </w:pPr>
-      <w:bookmarkStart w:id="2" w:name="_Toc467768815"/>
-      <w:r>
-        <w:rPr>
-          <w:rFonts w:ascii="Calibri" w:hAnsi="Calibri" w:cs="Times New Roman"/>
-        </w:rPr>
-        <w:t xml:space="preserve">Design </w:t>
-      </w:r>
-      <w:proofErr w:type="spellStart"/>
-      <w:r>
-        <w:rPr>
-          <w:rFonts w:ascii="Calibri" w:hAnsi="Calibri" w:cs="Times New Roman"/>
-        </w:rPr>
-        <w:t>goals</w:t>
-      </w:r>
-      <w:bookmarkEnd w:id="2"/>
-      <w:proofErr w:type="spellEnd"/>
-    </w:p>
-    <w:p>
-      <w:pPr>
-        <w:spacing w:after="120" w:line="240" w:lineRule="atLeast"/>
+        <w:t xml:space="preserve">Il </w:t>
+      </w:r>
+      <w:r>
         <w:rPr>
           <w:color w:val="000000"/>
           <w:lang w:eastAsia="en-US"/>
         </w:rPr>
-      </w:pPr>
+        <w:t>sistema sarà progettato con un’</w:t>
+      </w:r>
       <w:r>
         <w:rPr>
           <w:color w:val="000000"/>
           <w:lang w:eastAsia="en-US"/>
         </w:rPr>
-        <w:t xml:space="preserve">Il </w:t>
+        <w:t xml:space="preserve">interfaccia user-friendly in modo da agevolare l’utilizzo a persone che non hanno molta dimestichezza con </w:t>
       </w:r>
       <w:r>
         <w:rPr>
           <w:color w:val="000000"/>
           <w:lang w:eastAsia="en-US"/>
         </w:rPr>
-        <w:t>sistema sarà progettato con un’</w:t>
+        <w:t xml:space="preserve">le </w:t>
       </w:r>
       <w:r>
         <w:rPr>
           <w:color w:val="000000"/>
           <w:lang w:eastAsia="en-US"/>
         </w:rPr>
-        <w:t xml:space="preserve">interfaccia user-friendly in modo da agevolare l’utilizzo a persone che non hanno molta dimestichezza con </w:t>
+        <w:t xml:space="preserve">web-application di questo genere. Il software sarà ideato in modo da gestire al meglio le risorse del sistema evitando fastidiosi “crash”. Sarà un prodotto utile e semplice nell’interazione che permetterà ai propri utenti di trovarsi davanti un software facile da utilizzare. </w:t>
       </w:r>
       <w:r>
         <w:rPr>
           <w:color w:val="000000"/>
           <w:lang w:eastAsia="en-US"/>
         </w:rPr>
-        <w:t xml:space="preserve">le </w:t>
-      </w:r>
-      <w:r>
-        <w:rPr>
-          <w:color w:val="000000"/>
-          <w:lang w:eastAsia="en-US"/>
-        </w:rPr>
-        <w:t xml:space="preserve">web-application di questo genere. Il software sarà ideato in modo da gestire al meglio le risorse del sistema evitando fastidiosi “crash”. Sarà un prodotto utile e semplice nell’interazione che permetterà ai propri utenti di trovarsi davanti un software facile da utilizzare. </w:t>
-      </w:r>
-      <w:r>
-        <w:rPr>
-          <w:color w:val="000000"/>
-          <w:lang w:eastAsia="en-US"/>
-        </w:rPr>
         <w:t>La gestione del database e le relative operazioni saranno completamente gestibili dall’interfaccia di gestione web che sarà creata ad-hoc secondo le richieste del cliente e attraverso l’invio di numerosi feedback per ogni operazione il proprietario sarà agevolato nel cercare di commettere meno errori possibili. Dal lato client l’interfaccia sarà il più semplice possibile per permettere una ricerca veloce ed intuitiva dei prodotti e per agevolare l’acquisto di un bene/servizio in maniera semplice e con una serie finita di passi.</w:t>
       </w:r>
     </w:p>
@@ -4164,11 +4227,11 @@
       <w:pPr>
         <w:pStyle w:val="Titolo3"/>
       </w:pPr>
-      <w:bookmarkStart w:id="3" w:name="_Toc467768816"/>
+      <w:bookmarkStart w:id="4" w:name="_Toc467839510"/>
       <w:r>
         <w:t>Criteri di prestazione</w:t>
       </w:r>
-      <w:bookmarkEnd w:id="3"/>
+      <w:bookmarkEnd w:id="4"/>
     </w:p>
     <w:p>
       <w:pPr>
@@ -4384,11 +4447,11 @@
       <w:pPr>
         <w:pStyle w:val="Titolo3"/>
       </w:pPr>
-      <w:bookmarkStart w:id="4" w:name="_Toc467768817"/>
+      <w:bookmarkStart w:id="5" w:name="_Toc467839511"/>
       <w:r>
         <w:t>Criteri di affidabilità</w:t>
       </w:r>
-      <w:bookmarkEnd w:id="4"/>
+      <w:bookmarkEnd w:id="5"/>
     </w:p>
     <w:p>
       <w:pPr>
@@ -4651,14 +4714,14 @@
       <w:pPr>
         <w:pStyle w:val="Titolo3"/>
       </w:pPr>
-      <w:bookmarkStart w:id="5" w:name="_Toc467768818"/>
+      <w:bookmarkStart w:id="6" w:name="_Toc467839512"/>
       <w:r>
         <w:t xml:space="preserve">Criteri di </w:t>
       </w:r>
       <w:r>
         <w:t>manutenzione</w:t>
       </w:r>
-      <w:bookmarkEnd w:id="5"/>
+      <w:bookmarkEnd w:id="6"/>
     </w:p>
     <w:p>
       <w:pPr>
@@ -4846,11 +4909,11 @@
       <w:pPr>
         <w:pStyle w:val="Titolo2"/>
       </w:pPr>
-      <w:bookmarkStart w:id="6" w:name="_Toc467768819"/>
+      <w:bookmarkStart w:id="7" w:name="_Toc467839513"/>
       <w:r>
         <w:t>Overview</w:t>
       </w:r>
-      <w:bookmarkEnd w:id="6"/>
+      <w:bookmarkEnd w:id="7"/>
     </w:p>
     <w:p>
       <w:pPr>
@@ -5055,13 +5118,13 @@
       <w:pPr>
         <w:pStyle w:val="Titolo1"/>
       </w:pPr>
-      <w:bookmarkStart w:id="7" w:name="_Toc467754896"/>
-      <w:bookmarkStart w:id="8" w:name="_Toc467768820"/>
+      <w:bookmarkStart w:id="8" w:name="_Toc467754896"/>
+      <w:bookmarkStart w:id="9" w:name="_Toc467839514"/>
       <w:r>
         <w:t>Architettura del sistema</w:t>
       </w:r>
-      <w:bookmarkEnd w:id="7"/>
       <w:bookmarkEnd w:id="8"/>
+      <w:bookmarkEnd w:id="9"/>
     </w:p>
     <w:p>
       <w:pPr>
@@ -5080,11 +5143,11 @@
       <w:pPr>
         <w:pStyle w:val="Titolo1"/>
       </w:pPr>
-      <w:bookmarkStart w:id="9" w:name="_Toc467768821"/>
+      <w:bookmarkStart w:id="10" w:name="_Toc467839515"/>
       <w:r>
         <w:t>Architettura del sistema proposto</w:t>
       </w:r>
-      <w:bookmarkEnd w:id="9"/>
+      <w:bookmarkEnd w:id="10"/>
     </w:p>
     <w:p>
       <w:pPr>
@@ -5097,11 +5160,11 @@
       <w:pPr>
         <w:pStyle w:val="Titolo2"/>
       </w:pPr>
-      <w:bookmarkStart w:id="10" w:name="_Toc467768822"/>
+      <w:bookmarkStart w:id="11" w:name="_Toc467839516"/>
       <w:r>
         <w:t>Overview</w:t>
       </w:r>
-      <w:bookmarkEnd w:id="10"/>
+      <w:bookmarkEnd w:id="11"/>
     </w:p>
     <w:p>
       <w:pPr>
@@ -5476,11 +5539,11 @@
       <w:pPr>
         <w:pStyle w:val="Titolo2"/>
       </w:pPr>
-      <w:bookmarkStart w:id="11" w:name="_Toc467768823"/>
+      <w:bookmarkStart w:id="12" w:name="_Toc467839517"/>
       <w:r>
         <w:t>Decomposizione in sottosistemi</w:t>
       </w:r>
-      <w:bookmarkEnd w:id="11"/>
+      <w:bookmarkEnd w:id="12"/>
     </w:p>
     <w:p>
       <w:pPr>
@@ -5567,14 +5630,14 @@
           <w:lang w:val="en-US"/>
         </w:rPr>
       </w:pPr>
-      <w:bookmarkStart w:id="12" w:name="_Toc467768824"/>
+      <w:bookmarkStart w:id="13" w:name="_Toc467839518"/>
       <w:r>
         <w:rPr>
           <w:lang w:val="en-US"/>
         </w:rPr>
         <w:t>Interface Layer</w:t>
       </w:r>
-      <w:bookmarkEnd w:id="12"/>
+      <w:bookmarkEnd w:id="13"/>
     </w:p>
     <w:p>
       <w:pPr>
@@ -5709,11 +5772,11 @@
       <w:pPr>
         <w:pStyle w:val="Titolo3"/>
       </w:pPr>
-      <w:bookmarkStart w:id="13" w:name="_Toc467768825"/>
+      <w:bookmarkStart w:id="14" w:name="_Toc467839519"/>
       <w:r>
         <w:t>Application Logic Layer</w:t>
       </w:r>
-      <w:bookmarkEnd w:id="13"/>
+      <w:bookmarkEnd w:id="14"/>
     </w:p>
     <w:p/>
     <w:tbl>
@@ -6013,11 +6076,11 @@
       <w:pPr>
         <w:pStyle w:val="Titolo3"/>
       </w:pPr>
-      <w:bookmarkStart w:id="14" w:name="_Toc467768826"/>
+      <w:bookmarkStart w:id="15" w:name="_Toc467839520"/>
       <w:r>
         <w:t>Storage Layer</w:t>
       </w:r>
-      <w:bookmarkEnd w:id="14"/>
+      <w:bookmarkEnd w:id="15"/>
     </w:p>
     <w:p>
       <w:pPr>
@@ -6150,12 +6213,12 @@
       <w:pPr>
         <w:pStyle w:val="Titolo3"/>
       </w:pPr>
-      <w:bookmarkStart w:id="15" w:name="_Toc467768827"/>
+      <w:bookmarkStart w:id="16" w:name="_Toc467839521"/>
       <w:r>
         <w:lastRenderedPageBreak/>
         <w:t>View sottosistemi</w:t>
       </w:r>
-      <w:bookmarkEnd w:id="15"/>
+      <w:bookmarkEnd w:id="16"/>
     </w:p>
     <w:p>
       <w:pPr>
@@ -6214,12 +6277,12 @@
       <w:pPr>
         <w:pStyle w:val="Titolo2"/>
       </w:pPr>
-      <w:bookmarkStart w:id="16" w:name="_Toc467768828"/>
+      <w:bookmarkStart w:id="17" w:name="_Toc467839522"/>
       <w:r>
         <w:lastRenderedPageBreak/>
         <w:t>Hardware/Software mapping</w:t>
       </w:r>
-      <w:bookmarkEnd w:id="16"/>
+      <w:bookmarkEnd w:id="17"/>
     </w:p>
     <w:p>
       <w:pPr>
@@ -6370,11 +6433,11 @@
       <w:pPr>
         <w:pStyle w:val="Titolo2"/>
       </w:pPr>
-      <w:bookmarkStart w:id="17" w:name="_Toc467768829"/>
+      <w:bookmarkStart w:id="18" w:name="_Toc467839523"/>
       <w:r>
         <w:t>Gestione dei dati persistenti</w:t>
       </w:r>
-      <w:bookmarkEnd w:id="17"/>
+      <w:bookmarkEnd w:id="18"/>
     </w:p>
     <w:p>
       <w:pPr>
@@ -6393,11 +6456,11 @@
       <w:pPr>
         <w:pStyle w:val="Titolo3"/>
       </w:pPr>
-      <w:bookmarkStart w:id="18" w:name="_Toc467768830"/>
+      <w:bookmarkStart w:id="19" w:name="_Toc467839524"/>
       <w:r>
         <w:t>Schema EER</w:t>
       </w:r>
-      <w:bookmarkEnd w:id="18"/>
+      <w:bookmarkEnd w:id="19"/>
     </w:p>
     <w:p/>
     <w:p>
@@ -6462,11 +6525,11 @@
       <w:pPr>
         <w:pStyle w:val="Titolo3"/>
       </w:pPr>
-      <w:bookmarkStart w:id="19" w:name="_Toc467768831"/>
+      <w:bookmarkStart w:id="20" w:name="_Toc467839525"/>
       <w:r>
         <w:t>Dizionario dei dati</w:t>
       </w:r>
-      <w:bookmarkEnd w:id="19"/>
+      <w:bookmarkEnd w:id="20"/>
     </w:p>
     <w:p>
       <w:pPr>
@@ -6479,11 +6542,11 @@
       <w:pPr>
         <w:pStyle w:val="Titolo4"/>
       </w:pPr>
-      <w:bookmarkStart w:id="20" w:name="_Toc467768832"/>
+      <w:bookmarkStart w:id="21" w:name="_Toc467839526"/>
       <w:r>
         <w:t>Relazioni</w:t>
       </w:r>
-      <w:bookmarkEnd w:id="20"/>
+      <w:bookmarkEnd w:id="21"/>
     </w:p>
     <w:p>
       <w:pPr>
@@ -6499,7 +6562,7 @@
           <w:rFonts w:ascii="Times New Roman" w:hAnsi="Times New Roman" w:cs="Times New Roman"/>
         </w:rPr>
       </w:pPr>
-      <w:bookmarkStart w:id="21" w:name="_Toc467768833"/>
+      <w:bookmarkStart w:id="22" w:name="_Toc467839527"/>
       <w:r>
         <w:t>Effettua</w:t>
       </w:r>
@@ -6509,7 +6572,7 @@
         </w:rPr>
         <w:t>:</w:t>
       </w:r>
-      <w:bookmarkEnd w:id="21"/>
+      <w:bookmarkEnd w:id="22"/>
     </w:p>
     <w:p>
       <w:pPr>
@@ -6637,7 +6700,7 @@
           <w:rFonts w:ascii="Times New Roman" w:hAnsi="Times New Roman" w:cs="Times New Roman"/>
         </w:rPr>
       </w:pPr>
-      <w:bookmarkStart w:id="22" w:name="_Toc467768834"/>
+      <w:bookmarkStart w:id="23" w:name="_Toc467839528"/>
       <w:r>
         <w:t>Compie</w:t>
       </w:r>
@@ -6647,7 +6710,7 @@
         </w:rPr>
         <w:t>:</w:t>
       </w:r>
-      <w:bookmarkEnd w:id="22"/>
+      <w:bookmarkEnd w:id="23"/>
     </w:p>
     <w:p/>
     <w:tbl>
@@ -6765,7 +6828,7 @@
       <w:pPr>
         <w:pStyle w:val="Titolo5"/>
       </w:pPr>
-      <w:bookmarkStart w:id="23" w:name="_Toc467768835"/>
+      <w:bookmarkStart w:id="24" w:name="_Toc467839529"/>
       <w:r>
         <w:t>Diretto a</w:t>
       </w:r>
@@ -6775,7 +6838,7 @@
         </w:rPr>
         <w:t>:</w:t>
       </w:r>
-      <w:bookmarkEnd w:id="23"/>
+      <w:bookmarkEnd w:id="24"/>
     </w:p>
     <w:p/>
     <w:tbl>
@@ -6893,7 +6956,7 @@
       <w:pPr>
         <w:pStyle w:val="Titolo5"/>
       </w:pPr>
-      <w:bookmarkStart w:id="24" w:name="_Toc467768836"/>
+      <w:bookmarkStart w:id="25" w:name="_Toc467839530"/>
       <w:r>
         <w:t>Contiene</w:t>
       </w:r>
@@ -6903,7 +6966,7 @@
         </w:rPr>
         <w:t>:</w:t>
       </w:r>
-      <w:bookmarkEnd w:id="24"/>
+      <w:bookmarkEnd w:id="25"/>
     </w:p>
     <w:p/>
     <w:tbl>
@@ -7024,7 +7087,7 @@
           <w:rFonts w:ascii="Times New Roman" w:hAnsi="Times New Roman" w:cs="Times New Roman"/>
         </w:rPr>
       </w:pPr>
-      <w:bookmarkStart w:id="25" w:name="_Toc467768837"/>
+      <w:bookmarkStart w:id="26" w:name="_Toc467839531"/>
       <w:r>
         <w:t>Fornito da</w:t>
       </w:r>
@@ -7034,7 +7097,7 @@
         </w:rPr>
         <w:t>:</w:t>
       </w:r>
-      <w:bookmarkEnd w:id="25"/>
+      <w:bookmarkEnd w:id="26"/>
     </w:p>
     <w:p/>
     <w:tbl>
@@ -7152,11 +7215,11 @@
       <w:pPr>
         <w:pStyle w:val="Titolo5"/>
       </w:pPr>
-      <w:bookmarkStart w:id="26" w:name="_Toc467768838"/>
+      <w:bookmarkStart w:id="27" w:name="_Toc467839532"/>
       <w:r>
         <w:t>Effettua:</w:t>
       </w:r>
-      <w:bookmarkEnd w:id="26"/>
+      <w:bookmarkEnd w:id="27"/>
     </w:p>
     <w:p/>
     <w:tbl>
@@ -7283,22 +7346,22 @@
       <w:pPr>
         <w:pStyle w:val="Titolo4"/>
       </w:pPr>
-      <w:bookmarkStart w:id="27" w:name="_Toc467768839"/>
+      <w:bookmarkStart w:id="28" w:name="_Toc467839533"/>
       <w:r>
         <w:t>Entità</w:t>
       </w:r>
-      <w:bookmarkEnd w:id="27"/>
+      <w:bookmarkEnd w:id="28"/>
     </w:p>
     <w:p/>
     <w:p>
       <w:pPr>
         <w:pStyle w:val="Titolo5"/>
       </w:pPr>
-      <w:bookmarkStart w:id="28" w:name="_Toc467768840"/>
+      <w:bookmarkStart w:id="29" w:name="_Toc467839534"/>
       <w:r>
         <w:t>Dipendente:</w:t>
       </w:r>
-      <w:bookmarkEnd w:id="28"/>
+      <w:bookmarkEnd w:id="29"/>
     </w:p>
     <w:p/>
     <w:p>
@@ -7570,15 +7633,7 @@
           </w:p>
           <w:p>
             <w:r>
-              <w:t>“</w:t>
-            </w:r>
-            <w:proofErr w:type="spellStart"/>
-            <w:r>
-              <w:t>WebManager</w:t>
-            </w:r>
-            <w:proofErr w:type="spellEnd"/>
-            <w:r>
-              <w:t>”</w:t>
+              <w:t>“WebManager”</w:t>
             </w:r>
           </w:p>
           <w:p>
@@ -7594,11 +7649,11 @@
       <w:pPr>
         <w:pStyle w:val="Titolo5"/>
       </w:pPr>
-      <w:bookmarkStart w:id="29" w:name="_Toc467768841"/>
+      <w:bookmarkStart w:id="30" w:name="_Toc467839535"/>
       <w:r>
         <w:t>Spedizione:</w:t>
       </w:r>
-      <w:bookmarkEnd w:id="29"/>
+      <w:bookmarkEnd w:id="30"/>
     </w:p>
     <w:p/>
     <w:p>
@@ -7821,11 +7876,11 @@
       <w:pPr>
         <w:pStyle w:val="Titolo5"/>
       </w:pPr>
-      <w:bookmarkStart w:id="30" w:name="_Toc467768842"/>
+      <w:bookmarkStart w:id="31" w:name="_Toc467839536"/>
       <w:r>
         <w:t>Fornitore:</w:t>
       </w:r>
-      <w:bookmarkEnd w:id="30"/>
+      <w:bookmarkEnd w:id="31"/>
     </w:p>
     <w:p/>
     <w:p>
@@ -8017,11 +8072,11 @@
       <w:pPr>
         <w:pStyle w:val="Titolo5"/>
       </w:pPr>
-      <w:bookmarkStart w:id="31" w:name="_Toc467768843"/>
+      <w:bookmarkStart w:id="32" w:name="_Toc467839537"/>
       <w:r>
         <w:t>Ordine:</w:t>
       </w:r>
-      <w:bookmarkEnd w:id="31"/>
+      <w:bookmarkEnd w:id="32"/>
     </w:p>
     <w:p/>
     <w:p>
@@ -8132,11 +8187,11 @@
       <w:pPr>
         <w:pStyle w:val="Titolo5"/>
       </w:pPr>
-      <w:bookmarkStart w:id="32" w:name="_Toc467768844"/>
+      <w:bookmarkStart w:id="33" w:name="_Toc467839538"/>
       <w:r>
         <w:t>Cliente:</w:t>
       </w:r>
-      <w:bookmarkEnd w:id="32"/>
+      <w:bookmarkEnd w:id="33"/>
     </w:p>
     <w:p/>
     <w:p>
@@ -8298,11 +8353,11 @@
       <w:pPr>
         <w:pStyle w:val="Titolo5"/>
       </w:pPr>
-      <w:bookmarkStart w:id="33" w:name="_Toc467768845"/>
+      <w:bookmarkStart w:id="34" w:name="_Toc467839539"/>
       <w:r>
         <w:t>Riparazione:</w:t>
       </w:r>
-      <w:bookmarkEnd w:id="33"/>
+      <w:bookmarkEnd w:id="34"/>
     </w:p>
     <w:p/>
     <w:p>
@@ -8369,11 +8424,9 @@
             <w:tcW w:w="4811" w:type="dxa"/>
           </w:tcPr>
           <w:p>
-            <w:proofErr w:type="spellStart"/>
             <w:r>
               <w:t>Codice_riparazione</w:t>
             </w:r>
-            <w:proofErr w:type="spellEnd"/>
           </w:p>
         </w:tc>
         <w:tc>
@@ -8393,11 +8446,9 @@
             <w:tcW w:w="4811" w:type="dxa"/>
           </w:tcPr>
           <w:p>
-            <w:proofErr w:type="spellStart"/>
             <w:r>
               <w:t>Prezzo_totale</w:t>
             </w:r>
-            <w:proofErr w:type="spellEnd"/>
           </w:p>
         </w:tc>
         <w:tc>
@@ -8417,11 +8468,9 @@
             <w:tcW w:w="4811" w:type="dxa"/>
           </w:tcPr>
           <w:p>
-            <w:proofErr w:type="spellStart"/>
             <w:r>
               <w:t>Descrizione_problema</w:t>
             </w:r>
-            <w:proofErr w:type="spellEnd"/>
           </w:p>
         </w:tc>
         <w:tc>
@@ -8441,11 +8490,9 @@
             <w:tcW w:w="4811" w:type="dxa"/>
           </w:tcPr>
           <w:p>
-            <w:proofErr w:type="spellStart"/>
             <w:r>
               <w:t>Costo_ricambi</w:t>
             </w:r>
-            <w:proofErr w:type="spellEnd"/>
           </w:p>
         </w:tc>
         <w:tc>
@@ -8521,11 +8568,11 @@
       <w:pPr>
         <w:pStyle w:val="Titolo5"/>
       </w:pPr>
-      <w:bookmarkStart w:id="34" w:name="_Toc467768846"/>
+      <w:bookmarkStart w:id="35" w:name="_Toc467839540"/>
       <w:r>
         <w:t>Prodotto:</w:t>
       </w:r>
-      <w:bookmarkEnd w:id="34"/>
+      <w:bookmarkEnd w:id="35"/>
     </w:p>
     <w:p/>
     <w:p>
@@ -8683,11 +8730,11 @@
       <w:pPr>
         <w:pStyle w:val="Titolo5"/>
       </w:pPr>
-      <w:bookmarkStart w:id="35" w:name="_Toc467768847"/>
+      <w:bookmarkStart w:id="36" w:name="_Toc467839541"/>
       <w:r>
         <w:t>Vendita:</w:t>
       </w:r>
-      <w:bookmarkEnd w:id="35"/>
+      <w:bookmarkEnd w:id="36"/>
     </w:p>
     <w:p/>
     <w:p>
@@ -8798,11 +8845,11 @@
       <w:pPr>
         <w:pStyle w:val="Titolo2"/>
       </w:pPr>
-      <w:bookmarkStart w:id="36" w:name="_Toc467768848"/>
+      <w:bookmarkStart w:id="37" w:name="_Toc467839542"/>
       <w:r>
         <w:t>Controllo degli accessi e sicurezza</w:t>
       </w:r>
-      <w:bookmarkEnd w:id="36"/>
+      <w:bookmarkEnd w:id="37"/>
     </w:p>
     <w:p>
       <w:pPr>
@@ -8815,11 +8862,11 @@
       <w:pPr>
         <w:pStyle w:val="Titolo3"/>
       </w:pPr>
-      <w:bookmarkStart w:id="37" w:name="_Toc467768849"/>
+      <w:bookmarkStart w:id="38" w:name="_Toc467839543"/>
       <w:r>
         <w:t>Controllo degli accessi</w:t>
       </w:r>
-      <w:bookmarkEnd w:id="37"/>
+      <w:bookmarkEnd w:id="38"/>
     </w:p>
     <w:p>
       <w:pPr>
@@ -9121,19 +9168,1349 @@
         </w:rPr>
       </w:pPr>
     </w:p>
+    <w:tbl>
+      <w:tblPr>
+        <w:tblStyle w:val="Grigliatabella"/>
+        <w:tblW w:w="0" w:type="auto"/>
+        <w:tblLook w:val="04A0" w:firstRow="1" w:lastRow="0" w:firstColumn="1" w:lastColumn="0" w:noHBand="0" w:noVBand="1"/>
+      </w:tblPr>
+      <w:tblGrid>
+        <w:gridCol w:w="3207"/>
+        <w:gridCol w:w="3207"/>
+        <w:gridCol w:w="3208"/>
+      </w:tblGrid>
+      <w:tr>
+        <w:tc>
+          <w:tcPr>
+            <w:tcW w:w="3207" w:type="dxa"/>
+          </w:tcPr>
+          <w:p>
+            <w:pPr>
+              <w:rPr>
+                <w:b/>
+                <w:i/>
+              </w:rPr>
+            </w:pPr>
+            <w:r>
+              <w:rPr>
+                <w:b/>
+                <w:i/>
+              </w:rPr>
+              <w:t>Attore/Oggetto</w:t>
+            </w:r>
+          </w:p>
+        </w:tc>
+        <w:tc>
+          <w:tcPr>
+            <w:tcW w:w="3207" w:type="dxa"/>
+          </w:tcPr>
+          <w:p>
+            <w:pPr>
+              <w:rPr>
+                <w:i/>
+              </w:rPr>
+            </w:pPr>
+            <w:r>
+              <w:rPr>
+                <w:i/>
+              </w:rPr>
+              <w:t>Admin</w:t>
+            </w:r>
+          </w:p>
+        </w:tc>
+        <w:tc>
+          <w:tcPr>
+            <w:tcW w:w="3208" w:type="dxa"/>
+          </w:tcPr>
+          <w:p>
+            <w:pPr>
+              <w:rPr>
+                <w:i/>
+              </w:rPr>
+            </w:pPr>
+            <w:r>
+              <w:rPr>
+                <w:i/>
+              </w:rPr>
+              <w:t>Utente</w:t>
+            </w:r>
+          </w:p>
+        </w:tc>
+      </w:tr>
+      <w:tr>
+        <w:tc>
+          <w:tcPr>
+            <w:tcW w:w="3207" w:type="dxa"/>
+          </w:tcPr>
+          <w:p>
+            <w:pPr>
+              <w:rPr>
+                <w:i/>
+              </w:rPr>
+            </w:pPr>
+            <w:r>
+              <w:rPr>
+                <w:i/>
+              </w:rPr>
+              <w:t>Ordine</w:t>
+            </w:r>
+          </w:p>
+        </w:tc>
+        <w:tc>
+          <w:tcPr>
+            <w:tcW w:w="3207" w:type="dxa"/>
+          </w:tcPr>
+          <w:p>
+            <w:pPr>
+              <w:rPr>
+                <w:i/>
+              </w:rPr>
+            </w:pPr>
+            <w:r>
+              <w:rPr>
+                <w:i/>
+              </w:rPr>
+              <w:t>-</w:t>
+            </w:r>
+          </w:p>
+          <w:p>
+            <w:pPr>
+              <w:rPr>
+                <w:i/>
+              </w:rPr>
+            </w:pPr>
+            <w:r>
+              <w:rPr>
+                <w:i/>
+              </w:rPr>
+              <w:t>M</w:t>
+            </w:r>
+          </w:p>
+          <w:p>
+            <w:pPr>
+              <w:rPr>
+                <w:i/>
+              </w:rPr>
+            </w:pPr>
+            <w:r>
+              <w:rPr>
+                <w:i/>
+              </w:rPr>
+              <w:t>V</w:t>
+            </w:r>
+          </w:p>
+          <w:p>
+            <w:pPr>
+              <w:rPr>
+                <w:i/>
+              </w:rPr>
+            </w:pPr>
+            <w:r>
+              <w:rPr>
+                <w:i/>
+              </w:rPr>
+              <w:t>E</w:t>
+            </w:r>
+          </w:p>
+        </w:tc>
+        <w:tc>
+          <w:tcPr>
+            <w:tcW w:w="3208" w:type="dxa"/>
+          </w:tcPr>
+          <w:p>
+            <w:pPr>
+              <w:rPr>
+                <w:i/>
+              </w:rPr>
+            </w:pPr>
+            <w:r>
+              <w:rPr>
+                <w:i/>
+              </w:rPr>
+              <w:t>C</w:t>
+            </w:r>
+          </w:p>
+          <w:p>
+            <w:pPr>
+              <w:rPr>
+                <w:i/>
+              </w:rPr>
+            </w:pPr>
+            <w:r>
+              <w:rPr>
+                <w:i/>
+              </w:rPr>
+              <w:t>M</w:t>
+            </w:r>
+          </w:p>
+          <w:p>
+            <w:pPr>
+              <w:rPr>
+                <w:i/>
+              </w:rPr>
+            </w:pPr>
+            <w:r>
+              <w:rPr>
+                <w:i/>
+              </w:rPr>
+              <w:t>V</w:t>
+            </w:r>
+          </w:p>
+          <w:p>
+            <w:pPr>
+              <w:rPr>
+                <w:i/>
+              </w:rPr>
+            </w:pPr>
+            <w:r>
+              <w:rPr>
+                <w:i/>
+              </w:rPr>
+              <w:t>E</w:t>
+            </w:r>
+          </w:p>
+        </w:tc>
+      </w:tr>
+      <w:tr>
+        <w:tc>
+          <w:tcPr>
+            <w:tcW w:w="3207" w:type="dxa"/>
+          </w:tcPr>
+          <w:p>
+            <w:pPr>
+              <w:rPr>
+                <w:i/>
+              </w:rPr>
+            </w:pPr>
+            <w:r>
+              <w:rPr>
+                <w:i/>
+              </w:rPr>
+              <w:t>Dipendente</w:t>
+            </w:r>
+          </w:p>
+        </w:tc>
+        <w:tc>
+          <w:tcPr>
+            <w:tcW w:w="3207" w:type="dxa"/>
+          </w:tcPr>
+          <w:p>
+            <w:pPr>
+              <w:rPr>
+                <w:i/>
+              </w:rPr>
+            </w:pPr>
+            <w:r>
+              <w:rPr>
+                <w:i/>
+              </w:rPr>
+              <w:t>C</w:t>
+            </w:r>
+          </w:p>
+          <w:p>
+            <w:pPr>
+              <w:rPr>
+                <w:i/>
+              </w:rPr>
+            </w:pPr>
+            <w:r>
+              <w:rPr>
+                <w:i/>
+              </w:rPr>
+              <w:t>M</w:t>
+            </w:r>
+          </w:p>
+          <w:p>
+            <w:pPr>
+              <w:rPr>
+                <w:i/>
+              </w:rPr>
+            </w:pPr>
+            <w:r>
+              <w:rPr>
+                <w:i/>
+              </w:rPr>
+              <w:t>V</w:t>
+            </w:r>
+          </w:p>
+          <w:p>
+            <w:pPr>
+              <w:rPr>
+                <w:i/>
+              </w:rPr>
+            </w:pPr>
+            <w:r>
+              <w:rPr>
+                <w:i/>
+              </w:rPr>
+              <w:t>E</w:t>
+            </w:r>
+          </w:p>
+        </w:tc>
+        <w:tc>
+          <w:tcPr>
+            <w:tcW w:w="3208" w:type="dxa"/>
+          </w:tcPr>
+          <w:p>
+            <w:pPr>
+              <w:rPr>
+                <w:i/>
+              </w:rPr>
+            </w:pPr>
+            <w:r>
+              <w:rPr>
+                <w:i/>
+              </w:rPr>
+              <w:t>-</w:t>
+            </w:r>
+          </w:p>
+          <w:p>
+            <w:pPr>
+              <w:rPr>
+                <w:i/>
+              </w:rPr>
+            </w:pPr>
+            <w:r>
+              <w:rPr>
+                <w:i/>
+              </w:rPr>
+              <w:t>-</w:t>
+            </w:r>
+          </w:p>
+          <w:p>
+            <w:pPr>
+              <w:rPr>
+                <w:i/>
+              </w:rPr>
+            </w:pPr>
+            <w:r>
+              <w:rPr>
+                <w:i/>
+              </w:rPr>
+              <w:t>V</w:t>
+            </w:r>
+          </w:p>
+          <w:p>
+            <w:pPr>
+              <w:rPr>
+                <w:i/>
+              </w:rPr>
+            </w:pPr>
+            <w:r>
+              <w:rPr>
+                <w:i/>
+              </w:rPr>
+              <w:t>-</w:t>
+            </w:r>
+          </w:p>
+        </w:tc>
+      </w:tr>
+      <w:tr>
+        <w:tc>
+          <w:tcPr>
+            <w:tcW w:w="3207" w:type="dxa"/>
+          </w:tcPr>
+          <w:p>
+            <w:pPr>
+              <w:rPr>
+                <w:i/>
+              </w:rPr>
+            </w:pPr>
+            <w:r>
+              <w:rPr>
+                <w:i/>
+              </w:rPr>
+              <w:t>Spedizione</w:t>
+            </w:r>
+          </w:p>
+        </w:tc>
+        <w:tc>
+          <w:tcPr>
+            <w:tcW w:w="3207" w:type="dxa"/>
+          </w:tcPr>
+          <w:p>
+            <w:pPr>
+              <w:rPr>
+                <w:i/>
+              </w:rPr>
+            </w:pPr>
+            <w:r>
+              <w:rPr>
+                <w:i/>
+              </w:rPr>
+              <w:t>C</w:t>
+            </w:r>
+          </w:p>
+          <w:p>
+            <w:pPr>
+              <w:rPr>
+                <w:i/>
+              </w:rPr>
+            </w:pPr>
+            <w:r>
+              <w:rPr>
+                <w:i/>
+              </w:rPr>
+              <w:t>M</w:t>
+            </w:r>
+          </w:p>
+          <w:p>
+            <w:pPr>
+              <w:rPr>
+                <w:i/>
+              </w:rPr>
+            </w:pPr>
+            <w:r>
+              <w:rPr>
+                <w:i/>
+              </w:rPr>
+              <w:t>V</w:t>
+            </w:r>
+          </w:p>
+          <w:p>
+            <w:pPr>
+              <w:rPr>
+                <w:i/>
+              </w:rPr>
+            </w:pPr>
+            <w:r>
+              <w:rPr>
+                <w:i/>
+              </w:rPr>
+              <w:t>E</w:t>
+            </w:r>
+          </w:p>
+        </w:tc>
+        <w:tc>
+          <w:tcPr>
+            <w:tcW w:w="3208" w:type="dxa"/>
+          </w:tcPr>
+          <w:p>
+            <w:pPr>
+              <w:rPr>
+                <w:i/>
+              </w:rPr>
+            </w:pPr>
+            <w:r>
+              <w:rPr>
+                <w:i/>
+              </w:rPr>
+              <w:t>-</w:t>
+            </w:r>
+          </w:p>
+          <w:p>
+            <w:pPr>
+              <w:rPr>
+                <w:i/>
+              </w:rPr>
+            </w:pPr>
+            <w:r>
+              <w:rPr>
+                <w:i/>
+              </w:rPr>
+              <w:t>-</w:t>
+            </w:r>
+          </w:p>
+          <w:p>
+            <w:pPr>
+              <w:rPr>
+                <w:i/>
+              </w:rPr>
+            </w:pPr>
+            <w:r>
+              <w:rPr>
+                <w:i/>
+              </w:rPr>
+              <w:t>V</w:t>
+            </w:r>
+          </w:p>
+          <w:p>
+            <w:pPr>
+              <w:rPr>
+                <w:i/>
+              </w:rPr>
+            </w:pPr>
+            <w:r>
+              <w:rPr>
+                <w:i/>
+              </w:rPr>
+              <w:t>-</w:t>
+            </w:r>
+          </w:p>
+        </w:tc>
+      </w:tr>
+      <w:tr>
+        <w:tc>
+          <w:tcPr>
+            <w:tcW w:w="3207" w:type="dxa"/>
+          </w:tcPr>
+          <w:p>
+            <w:pPr>
+              <w:rPr>
+                <w:i/>
+              </w:rPr>
+            </w:pPr>
+            <w:r>
+              <w:rPr>
+                <w:i/>
+              </w:rPr>
+              <w:t>Fornitore</w:t>
+            </w:r>
+          </w:p>
+        </w:tc>
+        <w:tc>
+          <w:tcPr>
+            <w:tcW w:w="3207" w:type="dxa"/>
+          </w:tcPr>
+          <w:p>
+            <w:pPr>
+              <w:rPr>
+                <w:i/>
+              </w:rPr>
+            </w:pPr>
+            <w:r>
+              <w:rPr>
+                <w:i/>
+              </w:rPr>
+              <w:t>C</w:t>
+            </w:r>
+          </w:p>
+          <w:p>
+            <w:pPr>
+              <w:rPr>
+                <w:i/>
+              </w:rPr>
+            </w:pPr>
+            <w:r>
+              <w:rPr>
+                <w:i/>
+              </w:rPr>
+              <w:t>M</w:t>
+            </w:r>
+          </w:p>
+          <w:p>
+            <w:pPr>
+              <w:rPr>
+                <w:i/>
+              </w:rPr>
+            </w:pPr>
+            <w:r>
+              <w:rPr>
+                <w:i/>
+              </w:rPr>
+              <w:t>V</w:t>
+            </w:r>
+          </w:p>
+          <w:p>
+            <w:pPr>
+              <w:rPr>
+                <w:i/>
+              </w:rPr>
+            </w:pPr>
+            <w:r>
+              <w:rPr>
+                <w:i/>
+              </w:rPr>
+              <w:t>E</w:t>
+            </w:r>
+          </w:p>
+        </w:tc>
+        <w:tc>
+          <w:tcPr>
+            <w:tcW w:w="3208" w:type="dxa"/>
+          </w:tcPr>
+          <w:p>
+            <w:pPr>
+              <w:rPr>
+                <w:i/>
+              </w:rPr>
+            </w:pPr>
+            <w:r>
+              <w:rPr>
+                <w:i/>
+              </w:rPr>
+              <w:t>-</w:t>
+            </w:r>
+          </w:p>
+          <w:p>
+            <w:pPr>
+              <w:rPr>
+                <w:i/>
+              </w:rPr>
+            </w:pPr>
+            <w:r>
+              <w:rPr>
+                <w:i/>
+              </w:rPr>
+              <w:t>-</w:t>
+            </w:r>
+          </w:p>
+          <w:p>
+            <w:pPr>
+              <w:rPr>
+                <w:i/>
+              </w:rPr>
+            </w:pPr>
+            <w:r>
+              <w:rPr>
+                <w:i/>
+              </w:rPr>
+              <w:t>V</w:t>
+            </w:r>
+          </w:p>
+          <w:p>
+            <w:pPr>
+              <w:rPr>
+                <w:i/>
+              </w:rPr>
+            </w:pPr>
+            <w:r>
+              <w:rPr>
+                <w:i/>
+              </w:rPr>
+              <w:t>-</w:t>
+            </w:r>
+          </w:p>
+        </w:tc>
+      </w:tr>
+      <w:tr>
+        <w:tc>
+          <w:tcPr>
+            <w:tcW w:w="3207" w:type="dxa"/>
+          </w:tcPr>
+          <w:p>
+            <w:pPr>
+              <w:rPr>
+                <w:i/>
+              </w:rPr>
+            </w:pPr>
+            <w:r>
+              <w:rPr>
+                <w:i/>
+              </w:rPr>
+              <w:t>Cliente</w:t>
+            </w:r>
+          </w:p>
+        </w:tc>
+        <w:tc>
+          <w:tcPr>
+            <w:tcW w:w="3207" w:type="dxa"/>
+          </w:tcPr>
+          <w:p>
+            <w:pPr>
+              <w:rPr>
+                <w:i/>
+              </w:rPr>
+            </w:pPr>
+            <w:r>
+              <w:rPr>
+                <w:i/>
+              </w:rPr>
+              <w:t>C</w:t>
+            </w:r>
+          </w:p>
+          <w:p>
+            <w:pPr>
+              <w:rPr>
+                <w:i/>
+              </w:rPr>
+            </w:pPr>
+            <w:r>
+              <w:rPr>
+                <w:i/>
+              </w:rPr>
+              <w:t>M</w:t>
+            </w:r>
+          </w:p>
+          <w:p>
+            <w:pPr>
+              <w:rPr>
+                <w:i/>
+              </w:rPr>
+            </w:pPr>
+            <w:r>
+              <w:rPr>
+                <w:i/>
+              </w:rPr>
+              <w:t>V</w:t>
+            </w:r>
+          </w:p>
+          <w:p>
+            <w:pPr>
+              <w:rPr>
+                <w:i/>
+              </w:rPr>
+            </w:pPr>
+            <w:r>
+              <w:rPr>
+                <w:i/>
+              </w:rPr>
+              <w:t>E</w:t>
+            </w:r>
+          </w:p>
+        </w:tc>
+        <w:tc>
+          <w:tcPr>
+            <w:tcW w:w="3208" w:type="dxa"/>
+          </w:tcPr>
+          <w:p>
+            <w:pPr>
+              <w:rPr>
+                <w:i/>
+              </w:rPr>
+            </w:pPr>
+            <w:r>
+              <w:rPr>
+                <w:i/>
+              </w:rPr>
+              <w:t>-</w:t>
+            </w:r>
+          </w:p>
+          <w:p>
+            <w:pPr>
+              <w:rPr>
+                <w:i/>
+              </w:rPr>
+            </w:pPr>
+            <w:r>
+              <w:rPr>
+                <w:i/>
+              </w:rPr>
+              <w:t>-</w:t>
+            </w:r>
+          </w:p>
+          <w:p>
+            <w:pPr>
+              <w:rPr>
+                <w:i/>
+              </w:rPr>
+            </w:pPr>
+            <w:r>
+              <w:rPr>
+                <w:i/>
+              </w:rPr>
+              <w:t>-</w:t>
+            </w:r>
+          </w:p>
+          <w:p>
+            <w:pPr>
+              <w:rPr>
+                <w:i/>
+              </w:rPr>
+            </w:pPr>
+            <w:r>
+              <w:rPr>
+                <w:i/>
+              </w:rPr>
+              <w:t>-</w:t>
+            </w:r>
+          </w:p>
+        </w:tc>
+      </w:tr>
+      <w:tr>
+        <w:tc>
+          <w:tcPr>
+            <w:tcW w:w="3207" w:type="dxa"/>
+          </w:tcPr>
+          <w:p>
+            <w:pPr>
+              <w:rPr>
+                <w:i/>
+              </w:rPr>
+            </w:pPr>
+            <w:r>
+              <w:rPr>
+                <w:i/>
+              </w:rPr>
+              <w:t>Riparazione</w:t>
+            </w:r>
+          </w:p>
+        </w:tc>
+        <w:tc>
+          <w:tcPr>
+            <w:tcW w:w="3207" w:type="dxa"/>
+          </w:tcPr>
+          <w:p>
+            <w:pPr>
+              <w:rPr>
+                <w:i/>
+              </w:rPr>
+            </w:pPr>
+            <w:r>
+              <w:rPr>
+                <w:i/>
+              </w:rPr>
+              <w:t>-</w:t>
+            </w:r>
+          </w:p>
+          <w:p>
+            <w:pPr>
+              <w:rPr>
+                <w:i/>
+              </w:rPr>
+            </w:pPr>
+            <w:r>
+              <w:rPr>
+                <w:i/>
+              </w:rPr>
+              <w:t>M</w:t>
+            </w:r>
+          </w:p>
+          <w:p>
+            <w:pPr>
+              <w:rPr>
+                <w:i/>
+              </w:rPr>
+            </w:pPr>
+            <w:r>
+              <w:rPr>
+                <w:i/>
+              </w:rPr>
+              <w:t>V</w:t>
+            </w:r>
+          </w:p>
+          <w:p>
+            <w:pPr>
+              <w:rPr>
+                <w:i/>
+              </w:rPr>
+            </w:pPr>
+            <w:r>
+              <w:rPr>
+                <w:i/>
+              </w:rPr>
+              <w:t>E</w:t>
+            </w:r>
+          </w:p>
+        </w:tc>
+        <w:tc>
+          <w:tcPr>
+            <w:tcW w:w="3208" w:type="dxa"/>
+          </w:tcPr>
+          <w:p>
+            <w:pPr>
+              <w:rPr>
+                <w:i/>
+              </w:rPr>
+            </w:pPr>
+            <w:r>
+              <w:rPr>
+                <w:i/>
+              </w:rPr>
+              <w:t>C</w:t>
+            </w:r>
+          </w:p>
+          <w:p>
+            <w:pPr>
+              <w:rPr>
+                <w:i/>
+              </w:rPr>
+            </w:pPr>
+            <w:r>
+              <w:rPr>
+                <w:i/>
+              </w:rPr>
+              <w:t>M</w:t>
+            </w:r>
+          </w:p>
+          <w:p>
+            <w:pPr>
+              <w:rPr>
+                <w:i/>
+              </w:rPr>
+            </w:pPr>
+            <w:r>
+              <w:rPr>
+                <w:i/>
+              </w:rPr>
+              <w:t>V</w:t>
+            </w:r>
+          </w:p>
+          <w:p>
+            <w:pPr>
+              <w:rPr>
+                <w:i/>
+              </w:rPr>
+            </w:pPr>
+            <w:r>
+              <w:rPr>
+                <w:i/>
+              </w:rPr>
+              <w:t>E</w:t>
+            </w:r>
+          </w:p>
+        </w:tc>
+      </w:tr>
+      <w:tr>
+        <w:tc>
+          <w:tcPr>
+            <w:tcW w:w="3207" w:type="dxa"/>
+          </w:tcPr>
+          <w:p>
+            <w:pPr>
+              <w:rPr>
+                <w:i/>
+              </w:rPr>
+            </w:pPr>
+            <w:r>
+              <w:rPr>
+                <w:i/>
+              </w:rPr>
+              <w:t>Prodotto</w:t>
+            </w:r>
+          </w:p>
+        </w:tc>
+        <w:tc>
+          <w:tcPr>
+            <w:tcW w:w="3207" w:type="dxa"/>
+          </w:tcPr>
+          <w:p>
+            <w:pPr>
+              <w:rPr>
+                <w:i/>
+              </w:rPr>
+            </w:pPr>
+            <w:r>
+              <w:rPr>
+                <w:i/>
+              </w:rPr>
+              <w:t>C</w:t>
+            </w:r>
+          </w:p>
+          <w:p>
+            <w:pPr>
+              <w:rPr>
+                <w:i/>
+              </w:rPr>
+            </w:pPr>
+            <w:r>
+              <w:rPr>
+                <w:i/>
+              </w:rPr>
+              <w:t>M</w:t>
+            </w:r>
+          </w:p>
+          <w:p>
+            <w:pPr>
+              <w:rPr>
+                <w:i/>
+              </w:rPr>
+            </w:pPr>
+            <w:r>
+              <w:rPr>
+                <w:i/>
+              </w:rPr>
+              <w:t>V</w:t>
+            </w:r>
+          </w:p>
+          <w:p>
+            <w:pPr>
+              <w:rPr>
+                <w:i/>
+              </w:rPr>
+            </w:pPr>
+            <w:r>
+              <w:rPr>
+                <w:i/>
+              </w:rPr>
+              <w:t>E</w:t>
+            </w:r>
+          </w:p>
+        </w:tc>
+        <w:tc>
+          <w:tcPr>
+            <w:tcW w:w="3208" w:type="dxa"/>
+          </w:tcPr>
+          <w:p>
+            <w:pPr>
+              <w:rPr>
+                <w:i/>
+              </w:rPr>
+            </w:pPr>
+            <w:r>
+              <w:rPr>
+                <w:i/>
+              </w:rPr>
+              <w:t>-</w:t>
+            </w:r>
+          </w:p>
+          <w:p>
+            <w:pPr>
+              <w:rPr>
+                <w:i/>
+              </w:rPr>
+            </w:pPr>
+            <w:r>
+              <w:rPr>
+                <w:i/>
+              </w:rPr>
+              <w:t>-</w:t>
+            </w:r>
+          </w:p>
+          <w:p>
+            <w:pPr>
+              <w:rPr>
+                <w:i/>
+              </w:rPr>
+            </w:pPr>
+            <w:r>
+              <w:rPr>
+                <w:i/>
+              </w:rPr>
+              <w:t>V</w:t>
+            </w:r>
+          </w:p>
+          <w:p>
+            <w:pPr>
+              <w:rPr>
+                <w:i/>
+              </w:rPr>
+            </w:pPr>
+            <w:r>
+              <w:rPr>
+                <w:i/>
+              </w:rPr>
+              <w:t>-</w:t>
+            </w:r>
+          </w:p>
+        </w:tc>
+      </w:tr>
+      <w:tr>
+        <w:tc>
+          <w:tcPr>
+            <w:tcW w:w="3207" w:type="dxa"/>
+          </w:tcPr>
+          <w:p>
+            <w:pPr>
+              <w:rPr>
+                <w:i/>
+              </w:rPr>
+            </w:pPr>
+            <w:r>
+              <w:rPr>
+                <w:i/>
+              </w:rPr>
+              <w:t>Vendita</w:t>
+            </w:r>
+          </w:p>
+        </w:tc>
+        <w:tc>
+          <w:tcPr>
+            <w:tcW w:w="3207" w:type="dxa"/>
+          </w:tcPr>
+          <w:p>
+            <w:pPr>
+              <w:rPr>
+                <w:i/>
+              </w:rPr>
+            </w:pPr>
+            <w:r>
+              <w:rPr>
+                <w:i/>
+              </w:rPr>
+              <w:t>-</w:t>
+            </w:r>
+          </w:p>
+          <w:p>
+            <w:pPr>
+              <w:rPr>
+                <w:i/>
+              </w:rPr>
+            </w:pPr>
+            <w:r>
+              <w:rPr>
+                <w:i/>
+              </w:rPr>
+              <w:t>M</w:t>
+            </w:r>
+          </w:p>
+          <w:p>
+            <w:pPr>
+              <w:rPr>
+                <w:i/>
+              </w:rPr>
+            </w:pPr>
+            <w:r>
+              <w:rPr>
+                <w:i/>
+              </w:rPr>
+              <w:t>V</w:t>
+            </w:r>
+          </w:p>
+          <w:p>
+            <w:pPr>
+              <w:rPr>
+                <w:i/>
+              </w:rPr>
+            </w:pPr>
+            <w:r>
+              <w:rPr>
+                <w:i/>
+              </w:rPr>
+              <w:t>E</w:t>
+            </w:r>
+          </w:p>
+        </w:tc>
+        <w:tc>
+          <w:tcPr>
+            <w:tcW w:w="3208" w:type="dxa"/>
+          </w:tcPr>
+          <w:p>
+            <w:pPr>
+              <w:rPr>
+                <w:i/>
+              </w:rPr>
+            </w:pPr>
+            <w:r>
+              <w:rPr>
+                <w:i/>
+              </w:rPr>
+              <w:t>C</w:t>
+            </w:r>
+          </w:p>
+          <w:p>
+            <w:pPr>
+              <w:rPr>
+                <w:i/>
+              </w:rPr>
+            </w:pPr>
+            <w:r>
+              <w:rPr>
+                <w:i/>
+              </w:rPr>
+              <w:t>M</w:t>
+            </w:r>
+          </w:p>
+          <w:p>
+            <w:pPr>
+              <w:rPr>
+                <w:i/>
+              </w:rPr>
+            </w:pPr>
+            <w:r>
+              <w:rPr>
+                <w:i/>
+              </w:rPr>
+              <w:t>V</w:t>
+            </w:r>
+          </w:p>
+          <w:p>
+            <w:pPr>
+              <w:rPr>
+                <w:i/>
+              </w:rPr>
+            </w:pPr>
+            <w:r>
+              <w:rPr>
+                <w:i/>
+              </w:rPr>
+              <w:t>E</w:t>
+            </w:r>
+          </w:p>
+        </w:tc>
+      </w:tr>
+    </w:tbl>
     <w:p>
       <w:pPr>
         <w:rPr>
           <w:i/>
         </w:rPr>
       </w:pPr>
-      <w:bookmarkStart w:id="38" w:name="_GoBack"/>
-      <w:bookmarkEnd w:id="38"/>
-    </w:p>
-    <w:p>
-      <w:pPr>
-        <w:rPr>
-          <w:i/>
+    </w:p>
+    <w:p>
+      <w:pPr>
+        <w:rPr>
+          <w:b/>
+        </w:rPr>
+      </w:pPr>
+    </w:p>
+    <w:tbl>
+      <w:tblPr>
+        <w:tblStyle w:val="Grigliatabella"/>
+        <w:tblW w:w="0" w:type="auto"/>
+        <w:tblBorders>
+          <w:top w:val="none" w:sz="0" w:space="0" w:color="auto"/>
+          <w:left w:val="none" w:sz="0" w:space="0" w:color="auto"/>
+          <w:bottom w:val="none" w:sz="0" w:space="0" w:color="auto"/>
+          <w:right w:val="none" w:sz="0" w:space="0" w:color="auto"/>
+          <w:insideH w:val="none" w:sz="0" w:space="0" w:color="auto"/>
+          <w:insideV w:val="none" w:sz="0" w:space="0" w:color="auto"/>
+        </w:tblBorders>
+        <w:tblLook w:val="04A0" w:firstRow="1" w:lastRow="0" w:firstColumn="1" w:lastColumn="0" w:noHBand="0" w:noVBand="1"/>
+      </w:tblPr>
+      <w:tblGrid>
+        <w:gridCol w:w="842"/>
+        <w:gridCol w:w="8780"/>
+      </w:tblGrid>
+      <w:tr>
+        <w:tc>
+          <w:tcPr>
+            <w:tcW w:w="842" w:type="dxa"/>
+          </w:tcPr>
+          <w:p>
+            <w:pPr>
+              <w:jc w:val="center"/>
+              <w:rPr>
+                <w:b/>
+                <w:i/>
+              </w:rPr>
+            </w:pPr>
+            <w:r>
+              <w:rPr>
+                <w:b/>
+                <w:i/>
+              </w:rPr>
+              <w:t>C</w:t>
+            </w:r>
+          </w:p>
+        </w:tc>
+        <w:tc>
+          <w:tcPr>
+            <w:tcW w:w="8780" w:type="dxa"/>
+          </w:tcPr>
+          <w:p>
+            <w:pPr>
+              <w:rPr>
+                <w:i/>
+              </w:rPr>
+            </w:pPr>
+            <w:r>
+              <w:rPr>
+                <w:i/>
+              </w:rPr>
+              <w:t>Crea</w:t>
+            </w:r>
+          </w:p>
+        </w:tc>
+      </w:tr>
+      <w:tr>
+        <w:tc>
+          <w:tcPr>
+            <w:tcW w:w="842" w:type="dxa"/>
+          </w:tcPr>
+          <w:p>
+            <w:pPr>
+              <w:jc w:val="center"/>
+              <w:rPr>
+                <w:b/>
+                <w:i/>
+              </w:rPr>
+            </w:pPr>
+            <w:r>
+              <w:rPr>
+                <w:b/>
+                <w:i/>
+              </w:rPr>
+              <w:t>M</w:t>
+            </w:r>
+          </w:p>
+        </w:tc>
+        <w:tc>
+          <w:tcPr>
+            <w:tcW w:w="8780" w:type="dxa"/>
+          </w:tcPr>
+          <w:p>
+            <w:pPr>
+              <w:rPr>
+                <w:i/>
+              </w:rPr>
+            </w:pPr>
+            <w:r>
+              <w:rPr>
+                <w:i/>
+              </w:rPr>
+              <w:t>Modifica</w:t>
+            </w:r>
+          </w:p>
+        </w:tc>
+      </w:tr>
+      <w:tr>
+        <w:tc>
+          <w:tcPr>
+            <w:tcW w:w="842" w:type="dxa"/>
+          </w:tcPr>
+          <w:p>
+            <w:pPr>
+              <w:jc w:val="center"/>
+              <w:rPr>
+                <w:b/>
+                <w:i/>
+              </w:rPr>
+            </w:pPr>
+            <w:r>
+              <w:rPr>
+                <w:b/>
+                <w:i/>
+              </w:rPr>
+              <w:t>V</w:t>
+            </w:r>
+          </w:p>
+        </w:tc>
+        <w:tc>
+          <w:tcPr>
+            <w:tcW w:w="8780" w:type="dxa"/>
+          </w:tcPr>
+          <w:p>
+            <w:pPr>
+              <w:rPr>
+                <w:i/>
+              </w:rPr>
+            </w:pPr>
+            <w:r>
+              <w:rPr>
+                <w:i/>
+              </w:rPr>
+              <w:t>Visualizza</w:t>
+            </w:r>
+          </w:p>
+        </w:tc>
+      </w:tr>
+      <w:tr>
+        <w:tc>
+          <w:tcPr>
+            <w:tcW w:w="842" w:type="dxa"/>
+          </w:tcPr>
+          <w:p>
+            <w:pPr>
+              <w:jc w:val="center"/>
+              <w:rPr>
+                <w:b/>
+                <w:i/>
+              </w:rPr>
+            </w:pPr>
+            <w:r>
+              <w:rPr>
+                <w:b/>
+                <w:i/>
+              </w:rPr>
+              <w:t>E</w:t>
+            </w:r>
+          </w:p>
+        </w:tc>
+        <w:tc>
+          <w:tcPr>
+            <w:tcW w:w="8780" w:type="dxa"/>
+          </w:tcPr>
+          <w:p>
+            <w:pPr>
+              <w:rPr>
+                <w:i/>
+              </w:rPr>
+            </w:pPr>
+            <w:r>
+              <w:rPr>
+                <w:i/>
+              </w:rPr>
+              <w:t>Elimina</w:t>
+            </w:r>
+          </w:p>
+        </w:tc>
+      </w:tr>
+    </w:tbl>
+    <w:p>
+      <w:pPr>
+        <w:rPr>
+          <w:b/>
         </w:rPr>
       </w:pPr>
     </w:p>
@@ -9141,7 +10518,7 @@
       <w:pPr>
         <w:pStyle w:val="Titolo3"/>
       </w:pPr>
-      <w:bookmarkStart w:id="39" w:name="_Toc467768850"/>
+      <w:bookmarkStart w:id="39" w:name="_Toc467839544"/>
       <w:r>
         <w:t>Sicurezza</w:t>
       </w:r>
@@ -9338,7 +10715,7 @@
       <w:pPr>
         <w:pStyle w:val="Titolo2"/>
       </w:pPr>
-      <w:bookmarkStart w:id="40" w:name="_Toc467768851"/>
+      <w:bookmarkStart w:id="40" w:name="_Toc467839545"/>
       <w:r>
         <w:t>Gestione del controllo globale</w:t>
       </w:r>
@@ -9509,7 +10886,7 @@
       <w:pPr>
         <w:pStyle w:val="Titolo2"/>
       </w:pPr>
-      <w:bookmarkStart w:id="41" w:name="_Toc467768852"/>
+      <w:bookmarkStart w:id="41" w:name="_Toc467839546"/>
       <w:r>
         <w:t>Boundary conditions</w:t>
       </w:r>
@@ -9526,7 +10903,7 @@
       <w:pPr>
         <w:pStyle w:val="Titolo3"/>
       </w:pPr>
-      <w:bookmarkStart w:id="42" w:name="_Toc467768853"/>
+      <w:bookmarkStart w:id="42" w:name="_Toc467839547"/>
       <w:r>
         <w:t>Configuration</w:t>
       </w:r>
@@ -9561,6 +10938,647 @@
     </w:p>
     <w:p>
       <w:pPr>
+        <w:pStyle w:val="Paragrafoelenco"/>
+        <w:numPr>
+          <w:ilvl w:val="0"/>
+          <w:numId w:val="33"/>
+        </w:numPr>
+        <w:rPr>
+          <w:rFonts w:ascii="Times New Roman" w:hAnsi="Times New Roman" w:cs="Times New Roman"/>
+          <w:i/>
+        </w:rPr>
+      </w:pPr>
+      <w:r>
+        <w:rPr>
+          <w:rFonts w:ascii="Times New Roman" w:hAnsi="Times New Roman" w:cs="Times New Roman"/>
+          <w:i/>
+        </w:rPr>
+        <w:t>Ordine</w:t>
+      </w:r>
+    </w:p>
+    <w:p>
+      <w:pPr>
+        <w:pStyle w:val="Paragrafoelenco"/>
+        <w:numPr>
+          <w:ilvl w:val="1"/>
+          <w:numId w:val="33"/>
+        </w:numPr>
+        <w:rPr>
+          <w:rFonts w:ascii="Times New Roman" w:hAnsi="Times New Roman" w:cs="Times New Roman"/>
+          <w:i/>
+        </w:rPr>
+      </w:pPr>
+      <w:r>
+        <w:rPr>
+          <w:rFonts w:ascii="Times New Roman" w:hAnsi="Times New Roman" w:cs="Times New Roman"/>
+          <w:i/>
+        </w:rPr>
+        <w:t>Viene creato ogni volta che un cliente procede all’acquisto di beni e/o servizi;</w:t>
+      </w:r>
+    </w:p>
+    <w:p>
+      <w:pPr>
+        <w:pStyle w:val="Paragrafoelenco"/>
+        <w:numPr>
+          <w:ilvl w:val="1"/>
+          <w:numId w:val="33"/>
+        </w:numPr>
+        <w:rPr>
+          <w:rFonts w:ascii="Times New Roman" w:hAnsi="Times New Roman" w:cs="Times New Roman"/>
+          <w:i/>
+        </w:rPr>
+      </w:pPr>
+      <w:r>
+        <w:rPr>
+          <w:rFonts w:ascii="Times New Roman" w:hAnsi="Times New Roman" w:cs="Times New Roman"/>
+          <w:i/>
+        </w:rPr>
+        <w:t>Sono memorizzati sul database e vengono associati ai clienti;</w:t>
+      </w:r>
+    </w:p>
+    <w:p>
+      <w:pPr>
+        <w:pStyle w:val="Paragrafoelenco"/>
+        <w:numPr>
+          <w:ilvl w:val="1"/>
+          <w:numId w:val="33"/>
+        </w:numPr>
+        <w:rPr>
+          <w:rFonts w:ascii="Times New Roman" w:hAnsi="Times New Roman" w:cs="Times New Roman"/>
+          <w:i/>
+        </w:rPr>
+      </w:pPr>
+      <w:r>
+        <w:rPr>
+          <w:rFonts w:ascii="Times New Roman" w:hAnsi="Times New Roman" w:cs="Times New Roman"/>
+          <w:i/>
+        </w:rPr>
+        <w:t>Vengono distrutti nel caso in cui l’ordine è errato o viene annullato dal cliente.</w:t>
+      </w:r>
+    </w:p>
+    <w:p>
+      <w:pPr>
+        <w:pStyle w:val="Paragrafoelenco"/>
+        <w:numPr>
+          <w:ilvl w:val="0"/>
+          <w:numId w:val="33"/>
+        </w:numPr>
+        <w:rPr>
+          <w:rFonts w:ascii="Times New Roman" w:hAnsi="Times New Roman" w:cs="Times New Roman"/>
+          <w:i/>
+        </w:rPr>
+      </w:pPr>
+      <w:r>
+        <w:rPr>
+          <w:rFonts w:ascii="Times New Roman" w:hAnsi="Times New Roman" w:cs="Times New Roman"/>
+          <w:i/>
+        </w:rPr>
+        <w:t>Dipendente</w:t>
+      </w:r>
+    </w:p>
+    <w:p>
+      <w:pPr>
+        <w:pStyle w:val="Paragrafoelenco"/>
+        <w:numPr>
+          <w:ilvl w:val="1"/>
+          <w:numId w:val="33"/>
+        </w:numPr>
+        <w:rPr>
+          <w:rFonts w:ascii="Times New Roman" w:hAnsi="Times New Roman" w:cs="Times New Roman"/>
+          <w:i/>
+        </w:rPr>
+      </w:pPr>
+      <w:r>
+        <w:rPr>
+          <w:rFonts w:ascii="Times New Roman" w:hAnsi="Times New Roman" w:cs="Times New Roman"/>
+          <w:i/>
+        </w:rPr>
+        <w:lastRenderedPageBreak/>
+        <w:t>Viene creato dall’admin nel caso in cui l’organico aziendale viene ampliato;</w:t>
+      </w:r>
+    </w:p>
+    <w:p>
+      <w:pPr>
+        <w:pStyle w:val="Paragrafoelenco"/>
+        <w:numPr>
+          <w:ilvl w:val="1"/>
+          <w:numId w:val="33"/>
+        </w:numPr>
+        <w:rPr>
+          <w:rFonts w:ascii="Times New Roman" w:hAnsi="Times New Roman" w:cs="Times New Roman"/>
+          <w:i/>
+        </w:rPr>
+      </w:pPr>
+      <w:r>
+        <w:rPr>
+          <w:rFonts w:ascii="Times New Roman" w:hAnsi="Times New Roman" w:cs="Times New Roman"/>
+          <w:i/>
+        </w:rPr>
+        <w:t>È memorizzato nel database sia durante il periodo lavorativo e sia in caso di licenziamento;</w:t>
+      </w:r>
+    </w:p>
+    <w:p>
+      <w:pPr>
+        <w:pStyle w:val="Paragrafoelenco"/>
+        <w:numPr>
+          <w:ilvl w:val="1"/>
+          <w:numId w:val="33"/>
+        </w:numPr>
+        <w:rPr>
+          <w:rFonts w:ascii="Times New Roman" w:hAnsi="Times New Roman" w:cs="Times New Roman"/>
+          <w:i/>
+        </w:rPr>
+      </w:pPr>
+      <w:r>
+        <w:rPr>
+          <w:rFonts w:ascii="Times New Roman" w:hAnsi="Times New Roman" w:cs="Times New Roman"/>
+          <w:i/>
+        </w:rPr>
+        <w:t>Può essere distrutto dall’admin.</w:t>
+      </w:r>
+    </w:p>
+    <w:p>
+      <w:pPr>
+        <w:pStyle w:val="Paragrafoelenco"/>
+        <w:numPr>
+          <w:ilvl w:val="0"/>
+          <w:numId w:val="33"/>
+        </w:numPr>
+        <w:rPr>
+          <w:rFonts w:ascii="Times New Roman" w:hAnsi="Times New Roman" w:cs="Times New Roman"/>
+          <w:i/>
+        </w:rPr>
+      </w:pPr>
+      <w:r>
+        <w:rPr>
+          <w:rFonts w:ascii="Times New Roman" w:hAnsi="Times New Roman" w:cs="Times New Roman"/>
+          <w:i/>
+        </w:rPr>
+        <w:t>Spedizione</w:t>
+      </w:r>
+    </w:p>
+    <w:p>
+      <w:pPr>
+        <w:pStyle w:val="Paragrafoelenco"/>
+        <w:numPr>
+          <w:ilvl w:val="1"/>
+          <w:numId w:val="33"/>
+        </w:numPr>
+        <w:rPr>
+          <w:rFonts w:ascii="Times New Roman" w:hAnsi="Times New Roman" w:cs="Times New Roman"/>
+          <w:i/>
+        </w:rPr>
+      </w:pPr>
+      <w:r>
+        <w:rPr>
+          <w:rFonts w:ascii="Times New Roman" w:hAnsi="Times New Roman" w:cs="Times New Roman"/>
+          <w:i/>
+        </w:rPr>
+        <w:t>Si crea una volta che un ordine viene confermato;</w:t>
+      </w:r>
+    </w:p>
+    <w:p>
+      <w:pPr>
+        <w:pStyle w:val="Paragrafoelenco"/>
+        <w:numPr>
+          <w:ilvl w:val="1"/>
+          <w:numId w:val="33"/>
+        </w:numPr>
+        <w:rPr>
+          <w:rFonts w:ascii="Times New Roman" w:hAnsi="Times New Roman" w:cs="Times New Roman"/>
+          <w:i/>
+        </w:rPr>
+      </w:pPr>
+      <w:r>
+        <w:rPr>
+          <w:rFonts w:ascii="Times New Roman" w:hAnsi="Times New Roman" w:cs="Times New Roman"/>
+          <w:i/>
+        </w:rPr>
+        <w:t>È memorizzato nel database e viene associato ad un cliente e ad un ordine;</w:t>
+      </w:r>
+    </w:p>
+    <w:p>
+      <w:pPr>
+        <w:pStyle w:val="Paragrafoelenco"/>
+        <w:numPr>
+          <w:ilvl w:val="1"/>
+          <w:numId w:val="33"/>
+        </w:numPr>
+        <w:rPr>
+          <w:rFonts w:ascii="Times New Roman" w:hAnsi="Times New Roman" w:cs="Times New Roman"/>
+          <w:i/>
+        </w:rPr>
+      </w:pPr>
+      <w:r>
+        <w:rPr>
+          <w:rFonts w:ascii="Times New Roman" w:hAnsi="Times New Roman" w:cs="Times New Roman"/>
+          <w:i/>
+        </w:rPr>
+        <w:t>Viene distrutto nel caso in cui l’ordine rientra per motivi particolari o nel caso in cui i dati sono errati.</w:t>
+      </w:r>
+    </w:p>
+    <w:p>
+      <w:pPr>
+        <w:pStyle w:val="Paragrafoelenco"/>
+        <w:numPr>
+          <w:ilvl w:val="0"/>
+          <w:numId w:val="33"/>
+        </w:numPr>
+        <w:rPr>
+          <w:rFonts w:ascii="Times New Roman" w:hAnsi="Times New Roman" w:cs="Times New Roman"/>
+          <w:i/>
+        </w:rPr>
+      </w:pPr>
+      <w:r>
+        <w:rPr>
+          <w:rFonts w:ascii="Times New Roman" w:hAnsi="Times New Roman" w:cs="Times New Roman"/>
+          <w:i/>
+        </w:rPr>
+        <w:t>Fornitore</w:t>
+      </w:r>
+    </w:p>
+    <w:p>
+      <w:pPr>
+        <w:pStyle w:val="Paragrafoelenco"/>
+        <w:numPr>
+          <w:ilvl w:val="1"/>
+          <w:numId w:val="33"/>
+        </w:numPr>
+        <w:rPr>
+          <w:rFonts w:ascii="Times New Roman" w:hAnsi="Times New Roman" w:cs="Times New Roman"/>
+          <w:i/>
+        </w:rPr>
+      </w:pPr>
+      <w:r>
+        <w:rPr>
+          <w:rFonts w:ascii="Times New Roman" w:hAnsi="Times New Roman" w:cs="Times New Roman"/>
+          <w:i/>
+        </w:rPr>
+        <w:t>Viene creato dall’admin;</w:t>
+      </w:r>
+    </w:p>
+    <w:p>
+      <w:pPr>
+        <w:pStyle w:val="Paragrafoelenco"/>
+        <w:numPr>
+          <w:ilvl w:val="1"/>
+          <w:numId w:val="33"/>
+        </w:numPr>
+        <w:rPr>
+          <w:rFonts w:ascii="Times New Roman" w:hAnsi="Times New Roman" w:cs="Times New Roman"/>
+          <w:i/>
+        </w:rPr>
+      </w:pPr>
+      <w:r>
+        <w:rPr>
+          <w:rFonts w:ascii="Times New Roman" w:hAnsi="Times New Roman" w:cs="Times New Roman"/>
+          <w:i/>
+        </w:rPr>
+        <w:t>È memorizzato in modo permanente nel database;</w:t>
+      </w:r>
+    </w:p>
+    <w:p>
+      <w:pPr>
+        <w:pStyle w:val="Paragrafoelenco"/>
+        <w:numPr>
+          <w:ilvl w:val="1"/>
+          <w:numId w:val="33"/>
+        </w:numPr>
+        <w:rPr>
+          <w:rFonts w:ascii="Times New Roman" w:hAnsi="Times New Roman" w:cs="Times New Roman"/>
+          <w:i/>
+        </w:rPr>
+      </w:pPr>
+      <w:r>
+        <w:rPr>
+          <w:rFonts w:ascii="Times New Roman" w:hAnsi="Times New Roman" w:cs="Times New Roman"/>
+          <w:i/>
+        </w:rPr>
+        <w:t>Viene distrutto nel caso in cui non ci sono più operazioni commerciali con esso.</w:t>
+      </w:r>
+    </w:p>
+    <w:p>
+      <w:pPr>
+        <w:pStyle w:val="Paragrafoelenco"/>
+        <w:numPr>
+          <w:ilvl w:val="0"/>
+          <w:numId w:val="33"/>
+        </w:numPr>
+        <w:rPr>
+          <w:rFonts w:ascii="Times New Roman" w:hAnsi="Times New Roman" w:cs="Times New Roman"/>
+          <w:i/>
+        </w:rPr>
+      </w:pPr>
+      <w:r>
+        <w:rPr>
+          <w:rFonts w:ascii="Times New Roman" w:hAnsi="Times New Roman" w:cs="Times New Roman"/>
+          <w:i/>
+        </w:rPr>
+        <w:t>Cliente</w:t>
+      </w:r>
+    </w:p>
+    <w:p>
+      <w:pPr>
+        <w:pStyle w:val="Paragrafoelenco"/>
+        <w:numPr>
+          <w:ilvl w:val="1"/>
+          <w:numId w:val="33"/>
+        </w:numPr>
+        <w:rPr>
+          <w:rFonts w:ascii="Times New Roman" w:hAnsi="Times New Roman" w:cs="Times New Roman"/>
+          <w:i/>
+        </w:rPr>
+      </w:pPr>
+      <w:r>
+        <w:rPr>
+          <w:rFonts w:ascii="Times New Roman" w:hAnsi="Times New Roman" w:cs="Times New Roman"/>
+          <w:i/>
+        </w:rPr>
+        <w:t>Viene creato nel momento in cui qualcuno effettua la registrazione sulla piattaforma;</w:t>
+      </w:r>
+    </w:p>
+    <w:p>
+      <w:pPr>
+        <w:pStyle w:val="Paragrafoelenco"/>
+        <w:numPr>
+          <w:ilvl w:val="1"/>
+          <w:numId w:val="33"/>
+        </w:numPr>
+        <w:rPr>
+          <w:rFonts w:ascii="Times New Roman" w:hAnsi="Times New Roman" w:cs="Times New Roman"/>
+          <w:i/>
+        </w:rPr>
+      </w:pPr>
+      <w:r>
+        <w:rPr>
+          <w:rFonts w:ascii="Times New Roman" w:hAnsi="Times New Roman" w:cs="Times New Roman"/>
+          <w:i/>
+        </w:rPr>
+        <w:t>È memorizzato in modo permanente sul database e identifica univocamente un cliente collegandolo a tutti gli ordini che ha effettuato;</w:t>
+      </w:r>
+    </w:p>
+    <w:p>
+      <w:pPr>
+        <w:pStyle w:val="Paragrafoelenco"/>
+        <w:numPr>
+          <w:ilvl w:val="1"/>
+          <w:numId w:val="33"/>
+        </w:numPr>
+        <w:rPr>
+          <w:rFonts w:ascii="Times New Roman" w:hAnsi="Times New Roman" w:cs="Times New Roman"/>
+          <w:i/>
+        </w:rPr>
+      </w:pPr>
+      <w:r>
+        <w:rPr>
+          <w:rFonts w:ascii="Times New Roman" w:hAnsi="Times New Roman" w:cs="Times New Roman"/>
+          <w:i/>
+        </w:rPr>
+        <w:t>Viene distrutto nel caso in cui un utente viene bannato dall’admin oppure lui stesso si elimina dal sito;</w:t>
+      </w:r>
+    </w:p>
+    <w:p>
+      <w:pPr>
+        <w:pStyle w:val="Paragrafoelenco"/>
+        <w:numPr>
+          <w:ilvl w:val="0"/>
+          <w:numId w:val="33"/>
+        </w:numPr>
+        <w:rPr>
+          <w:rFonts w:ascii="Times New Roman" w:hAnsi="Times New Roman" w:cs="Times New Roman"/>
+          <w:i/>
+        </w:rPr>
+      </w:pPr>
+      <w:r>
+        <w:rPr>
+          <w:rFonts w:ascii="Times New Roman" w:hAnsi="Times New Roman" w:cs="Times New Roman"/>
+          <w:i/>
+        </w:rPr>
+        <w:t>Riparazione</w:t>
+      </w:r>
+    </w:p>
+    <w:p>
+      <w:pPr>
+        <w:pStyle w:val="Paragrafoelenco"/>
+        <w:numPr>
+          <w:ilvl w:val="1"/>
+          <w:numId w:val="33"/>
+        </w:numPr>
+        <w:rPr>
+          <w:rFonts w:ascii="Times New Roman" w:hAnsi="Times New Roman" w:cs="Times New Roman"/>
+          <w:i/>
+        </w:rPr>
+      </w:pPr>
+      <w:r>
+        <w:rPr>
+          <w:rFonts w:ascii="Times New Roman" w:hAnsi="Times New Roman" w:cs="Times New Roman"/>
+          <w:i/>
+        </w:rPr>
+        <w:t>Viene creata dal cliente nel momento in cui è richiesta;</w:t>
+      </w:r>
+    </w:p>
+    <w:p>
+      <w:pPr>
+        <w:pStyle w:val="Paragrafoelenco"/>
+        <w:numPr>
+          <w:ilvl w:val="1"/>
+          <w:numId w:val="33"/>
+        </w:numPr>
+        <w:rPr>
+          <w:rFonts w:ascii="Times New Roman" w:hAnsi="Times New Roman" w:cs="Times New Roman"/>
+          <w:i/>
+        </w:rPr>
+      </w:pPr>
+      <w:r>
+        <w:rPr>
+          <w:rFonts w:ascii="Times New Roman" w:hAnsi="Times New Roman" w:cs="Times New Roman"/>
+          <w:i/>
+        </w:rPr>
+        <w:t>È memorizzata nel database in modo permanente ed è collegata al cliente che l’ha richiesta;</w:t>
+      </w:r>
+    </w:p>
+    <w:p>
+      <w:pPr>
+        <w:pStyle w:val="Paragrafoelenco"/>
+        <w:numPr>
+          <w:ilvl w:val="1"/>
+          <w:numId w:val="33"/>
+        </w:numPr>
+        <w:rPr>
+          <w:rFonts w:ascii="Times New Roman" w:hAnsi="Times New Roman" w:cs="Times New Roman"/>
+          <w:i/>
+        </w:rPr>
+      </w:pPr>
+      <w:r>
+        <w:rPr>
+          <w:rFonts w:ascii="Times New Roman" w:hAnsi="Times New Roman" w:cs="Times New Roman"/>
+          <w:i/>
+        </w:rPr>
+        <w:t>Può essere distrutta dall’admin.</w:t>
+      </w:r>
+    </w:p>
+    <w:p>
+      <w:pPr>
+        <w:pStyle w:val="Paragrafoelenco"/>
+        <w:numPr>
+          <w:ilvl w:val="0"/>
+          <w:numId w:val="33"/>
+        </w:numPr>
+        <w:rPr>
+          <w:rFonts w:ascii="Times New Roman" w:hAnsi="Times New Roman" w:cs="Times New Roman"/>
+          <w:i/>
+        </w:rPr>
+      </w:pPr>
+      <w:r>
+        <w:rPr>
+          <w:rFonts w:ascii="Times New Roman" w:hAnsi="Times New Roman" w:cs="Times New Roman"/>
+          <w:i/>
+        </w:rPr>
+        <w:t>Prodotto</w:t>
+      </w:r>
+    </w:p>
+    <w:p>
+      <w:pPr>
+        <w:pStyle w:val="Paragrafoelenco"/>
+        <w:numPr>
+          <w:ilvl w:val="1"/>
+          <w:numId w:val="33"/>
+        </w:numPr>
+        <w:rPr>
+          <w:rFonts w:ascii="Times New Roman" w:hAnsi="Times New Roman" w:cs="Times New Roman"/>
+          <w:i/>
+        </w:rPr>
+      </w:pPr>
+      <w:r>
+        <w:rPr>
+          <w:rFonts w:ascii="Times New Roman" w:hAnsi="Times New Roman" w:cs="Times New Roman"/>
+          <w:i/>
+        </w:rPr>
+        <w:t>Viene creato dall’admin e poi aggiornato in termini di prezzi e quantità;</w:t>
+      </w:r>
+    </w:p>
+    <w:p>
+      <w:pPr>
+        <w:pStyle w:val="Paragrafoelenco"/>
+        <w:numPr>
+          <w:ilvl w:val="1"/>
+          <w:numId w:val="33"/>
+        </w:numPr>
+        <w:rPr>
+          <w:rFonts w:ascii="Times New Roman" w:hAnsi="Times New Roman" w:cs="Times New Roman"/>
+          <w:i/>
+        </w:rPr>
+      </w:pPr>
+      <w:r>
+        <w:rPr>
+          <w:rFonts w:ascii="Times New Roman" w:hAnsi="Times New Roman" w:cs="Times New Roman"/>
+          <w:i/>
+        </w:rPr>
+        <w:t>È memorizzato nel database in modo permanente e viene costantemente aggiornato in base alle variazioni della quantità o a eventuali aumenti/diminuzioni di prezzo;</w:t>
+      </w:r>
+    </w:p>
+    <w:p>
+      <w:pPr>
+        <w:pStyle w:val="Paragrafoelenco"/>
+        <w:numPr>
+          <w:ilvl w:val="1"/>
+          <w:numId w:val="33"/>
+        </w:numPr>
+        <w:rPr>
+          <w:rFonts w:ascii="Times New Roman" w:hAnsi="Times New Roman" w:cs="Times New Roman"/>
+          <w:i/>
+        </w:rPr>
+      </w:pPr>
+      <w:r>
+        <w:rPr>
+          <w:rFonts w:ascii="Times New Roman" w:hAnsi="Times New Roman" w:cs="Times New Roman"/>
+          <w:i/>
+        </w:rPr>
+        <w:t>Può essere distrutto dall’admin nel caso in cui il prodotto viene eliminato dal catalogo mentre se non è più disponibile in magazzino esso viene comunque conservato fino a che non viene aggiornata la quantità.</w:t>
+      </w:r>
+    </w:p>
+    <w:p>
+      <w:pPr>
+        <w:pStyle w:val="Paragrafoelenco"/>
+        <w:numPr>
+          <w:ilvl w:val="0"/>
+          <w:numId w:val="33"/>
+        </w:numPr>
+        <w:rPr>
+          <w:rFonts w:ascii="Times New Roman" w:hAnsi="Times New Roman" w:cs="Times New Roman"/>
+          <w:i/>
+        </w:rPr>
+      </w:pPr>
+      <w:r>
+        <w:rPr>
+          <w:rFonts w:ascii="Times New Roman" w:hAnsi="Times New Roman" w:cs="Times New Roman"/>
+          <w:i/>
+        </w:rPr>
+        <w:t>Vendita</w:t>
+      </w:r>
+    </w:p>
+    <w:p>
+      <w:pPr>
+        <w:pStyle w:val="Paragrafoelenco"/>
+        <w:numPr>
+          <w:ilvl w:val="1"/>
+          <w:numId w:val="33"/>
+        </w:numPr>
+        <w:rPr>
+          <w:rFonts w:ascii="Times New Roman" w:hAnsi="Times New Roman" w:cs="Times New Roman"/>
+          <w:i/>
+        </w:rPr>
+      </w:pPr>
+      <w:r>
+        <w:rPr>
+          <w:rFonts w:ascii="Times New Roman" w:hAnsi="Times New Roman" w:cs="Times New Roman"/>
+          <w:i/>
+        </w:rPr>
+        <w:t>Viene creata dal cliente nel momento in cui finalizza l’acquisto di un bene e/o servizio;</w:t>
+      </w:r>
+    </w:p>
+    <w:p>
+      <w:pPr>
+        <w:pStyle w:val="Paragrafoelenco"/>
+        <w:numPr>
+          <w:ilvl w:val="1"/>
+          <w:numId w:val="33"/>
+        </w:numPr>
+        <w:rPr>
+          <w:rFonts w:ascii="Times New Roman" w:hAnsi="Times New Roman" w:cs="Times New Roman"/>
+          <w:i/>
+        </w:rPr>
+      </w:pPr>
+      <w:r>
+        <w:rPr>
+          <w:rFonts w:ascii="Times New Roman" w:hAnsi="Times New Roman" w:cs="Times New Roman"/>
+          <w:i/>
+        </w:rPr>
+        <w:t>È memorizzato nel database ed è collegato al cliente;</w:t>
+      </w:r>
+    </w:p>
+    <w:p>
+      <w:pPr>
+        <w:pStyle w:val="Paragrafoelenco"/>
+        <w:numPr>
+          <w:ilvl w:val="1"/>
+          <w:numId w:val="33"/>
+        </w:numPr>
+        <w:rPr>
+          <w:rFonts w:ascii="Times New Roman" w:hAnsi="Times New Roman" w:cs="Times New Roman"/>
+          <w:i/>
+        </w:rPr>
+      </w:pPr>
+      <w:r>
+        <w:rPr>
+          <w:rFonts w:ascii="Times New Roman" w:hAnsi="Times New Roman" w:cs="Times New Roman"/>
+          <w:i/>
+        </w:rPr>
+        <w:t>Può essere distrutto dal cliente nel caso in cui annulli l’acquisto o dall’admin se vengono riscontrati problemi.</w:t>
+      </w:r>
+    </w:p>
+    <w:p>
+      <w:pPr>
         <w:rPr>
           <w:lang w:eastAsia="en-US"/>
         </w:rPr>
@@ -9568,16 +11586,9 @@
     </w:p>
     <w:p>
       <w:pPr>
-        <w:rPr>
-          <w:lang w:eastAsia="en-US"/>
-        </w:rPr>
-      </w:pPr>
-    </w:p>
-    <w:p>
-      <w:pPr>
         <w:pStyle w:val="Titolo3"/>
       </w:pPr>
-      <w:bookmarkStart w:id="43" w:name="_Toc467768854"/>
+      <w:bookmarkStart w:id="43" w:name="_Toc467839548"/>
       <w:r>
         <w:t>Exception handling</w:t>
       </w:r>
@@ -9662,8 +11673,9 @@
       <w:pPr>
         <w:pStyle w:val="Titolo1"/>
       </w:pPr>
-      <w:bookmarkStart w:id="44" w:name="_Toc467768855"/>
-      <w:r>
+      <w:bookmarkStart w:id="44" w:name="_Toc467839549"/>
+      <w:r>
+        <w:lastRenderedPageBreak/>
         <w:t>Servizi sottosistemi</w:t>
       </w:r>
       <w:bookmarkEnd w:id="44"/>
@@ -9705,7 +11717,7 @@
       <w:pPr>
         <w:pStyle w:val="Titolo2"/>
       </w:pPr>
-      <w:bookmarkStart w:id="45" w:name="_Toc467768856"/>
+      <w:bookmarkStart w:id="45" w:name="_Toc467839550"/>
       <w:r>
         <w:t>Interface layer</w:t>
       </w:r>
@@ -9945,7 +11957,7 @@
       <w:pPr>
         <w:pStyle w:val="Titolo2"/>
       </w:pPr>
-      <w:bookmarkStart w:id="46" w:name="_Toc467768857"/>
+      <w:bookmarkStart w:id="46" w:name="_Toc467839551"/>
       <w:r>
         <w:t>Application logic layer</w:t>
       </w:r>
@@ -10172,7 +12184,6 @@
                 <w:i/>
                 <w:lang w:eastAsia="en-US"/>
               </w:rPr>
-              <w:lastRenderedPageBreak/>
               <w:t>Gestione magazzino</w:t>
             </w:r>
           </w:p>
@@ -10595,8 +12606,9 @@
       <w:pPr>
         <w:pStyle w:val="Titolo1"/>
       </w:pPr>
-      <w:bookmarkStart w:id="47" w:name="_Toc467768858"/>
-      <w:r>
+      <w:bookmarkStart w:id="47" w:name="_Toc467839552"/>
+      <w:r>
+        <w:lastRenderedPageBreak/>
         <w:t>Glossario</w:t>
       </w:r>
       <w:bookmarkEnd w:id="47"/>
@@ -11203,7 +13215,7 @@
         <w:rStyle w:val="Numeropagina"/>
         <w:noProof/>
       </w:rPr>
-      <w:t>15</w:t>
+      <w:t>17</w:t>
     </w:r>
     <w:r>
       <w:rPr>
@@ -13543,6 +15555,118 @@
     </w:lvl>
   </w:abstractNum>
   <w:abstractNum w:abstractNumId="25">
+    <w:nsid w:val="5A220EA9"/>
+    <w:multiLevelType w:val="hybridMultilevel"/>
+    <w:tmpl w:val="D0FAA554"/>
+    <w:lvl w:ilvl="0" w:tplc="E7F4143E">
+      <w:numFmt w:val="bullet"/>
+      <w:lvlText w:val="-"/>
+      <w:lvlJc w:val="left"/>
+      <w:pPr>
+        <w:ind w:left="720" w:hanging="360"/>
+      </w:pPr>
+      <w:rPr>
+        <w:rFonts w:ascii="Times New Roman" w:eastAsiaTheme="minorHAnsi" w:hAnsi="Times New Roman" w:cs="Times New Roman" w:hint="default"/>
+      </w:rPr>
+    </w:lvl>
+    <w:lvl w:ilvl="1" w:tplc="04100003" w:tentative="1">
+      <w:start w:val="1"/>
+      <w:numFmt w:val="bullet"/>
+      <w:lvlText w:val="o"/>
+      <w:lvlJc w:val="left"/>
+      <w:pPr>
+        <w:ind w:left="1440" w:hanging="360"/>
+      </w:pPr>
+      <w:rPr>
+        <w:rFonts w:ascii="Courier New" w:hAnsi="Courier New" w:cs="Courier New" w:hint="default"/>
+      </w:rPr>
+    </w:lvl>
+    <w:lvl w:ilvl="2" w:tplc="04100005" w:tentative="1">
+      <w:start w:val="1"/>
+      <w:numFmt w:val="bullet"/>
+      <w:lvlText w:val=""/>
+      <w:lvlJc w:val="left"/>
+      <w:pPr>
+        <w:ind w:left="2160" w:hanging="360"/>
+      </w:pPr>
+      <w:rPr>
+        <w:rFonts w:ascii="Wingdings" w:hAnsi="Wingdings" w:hint="default"/>
+      </w:rPr>
+    </w:lvl>
+    <w:lvl w:ilvl="3" w:tplc="04100001" w:tentative="1">
+      <w:start w:val="1"/>
+      <w:numFmt w:val="bullet"/>
+      <w:lvlText w:val=""/>
+      <w:lvlJc w:val="left"/>
+      <w:pPr>
+        <w:ind w:left="2880" w:hanging="360"/>
+      </w:pPr>
+      <w:rPr>
+        <w:rFonts w:ascii="Symbol" w:hAnsi="Symbol" w:hint="default"/>
+      </w:rPr>
+    </w:lvl>
+    <w:lvl w:ilvl="4" w:tplc="04100003" w:tentative="1">
+      <w:start w:val="1"/>
+      <w:numFmt w:val="bullet"/>
+      <w:lvlText w:val="o"/>
+      <w:lvlJc w:val="left"/>
+      <w:pPr>
+        <w:ind w:left="3600" w:hanging="360"/>
+      </w:pPr>
+      <w:rPr>
+        <w:rFonts w:ascii="Courier New" w:hAnsi="Courier New" w:cs="Courier New" w:hint="default"/>
+      </w:rPr>
+    </w:lvl>
+    <w:lvl w:ilvl="5" w:tplc="04100005" w:tentative="1">
+      <w:start w:val="1"/>
+      <w:numFmt w:val="bullet"/>
+      <w:lvlText w:val=""/>
+      <w:lvlJc w:val="left"/>
+      <w:pPr>
+        <w:ind w:left="4320" w:hanging="360"/>
+      </w:pPr>
+      <w:rPr>
+        <w:rFonts w:ascii="Wingdings" w:hAnsi="Wingdings" w:hint="default"/>
+      </w:rPr>
+    </w:lvl>
+    <w:lvl w:ilvl="6" w:tplc="04100001" w:tentative="1">
+      <w:start w:val="1"/>
+      <w:numFmt w:val="bullet"/>
+      <w:lvlText w:val=""/>
+      <w:lvlJc w:val="left"/>
+      <w:pPr>
+        <w:ind w:left="5040" w:hanging="360"/>
+      </w:pPr>
+      <w:rPr>
+        <w:rFonts w:ascii="Symbol" w:hAnsi="Symbol" w:hint="default"/>
+      </w:rPr>
+    </w:lvl>
+    <w:lvl w:ilvl="7" w:tplc="04100003" w:tentative="1">
+      <w:start w:val="1"/>
+      <w:numFmt w:val="bullet"/>
+      <w:lvlText w:val="o"/>
+      <w:lvlJc w:val="left"/>
+      <w:pPr>
+        <w:ind w:left="5760" w:hanging="360"/>
+      </w:pPr>
+      <w:rPr>
+        <w:rFonts w:ascii="Courier New" w:hAnsi="Courier New" w:cs="Courier New" w:hint="default"/>
+      </w:rPr>
+    </w:lvl>
+    <w:lvl w:ilvl="8" w:tplc="04100005" w:tentative="1">
+      <w:start w:val="1"/>
+      <w:numFmt w:val="bullet"/>
+      <w:lvlText w:val=""/>
+      <w:lvlJc w:val="left"/>
+      <w:pPr>
+        <w:ind w:left="6480" w:hanging="360"/>
+      </w:pPr>
+      <w:rPr>
+        <w:rFonts w:ascii="Wingdings" w:hAnsi="Wingdings" w:hint="default"/>
+      </w:rPr>
+    </w:lvl>
+  </w:abstractNum>
+  <w:abstractNum w:abstractNumId="26">
     <w:nsid w:val="60B72775"/>
     <w:multiLevelType w:val="hybridMultilevel"/>
     <w:tmpl w:val="C454826E"/>
@@ -13628,7 +15752,7 @@
       </w:pPr>
     </w:lvl>
   </w:abstractNum>
-  <w:abstractNum w:abstractNumId="26">
+  <w:abstractNum w:abstractNumId="27">
     <w:nsid w:val="6616395C"/>
     <w:multiLevelType w:val="hybridMultilevel"/>
     <w:tmpl w:val="6FA48196"/>
@@ -13741,7 +15865,7 @@
       </w:rPr>
     </w:lvl>
   </w:abstractNum>
-  <w:abstractNum w:abstractNumId="27">
+  <w:abstractNum w:abstractNumId="28">
     <w:nsid w:val="66383CB1"/>
     <w:multiLevelType w:val="multilevel"/>
     <w:tmpl w:val="0410001F"/>
@@ -13827,7 +15951,7 @@
       </w:pPr>
     </w:lvl>
   </w:abstractNum>
-  <w:abstractNum w:abstractNumId="28">
+  <w:abstractNum w:abstractNumId="29">
     <w:nsid w:val="6A1A386C"/>
     <w:multiLevelType w:val="hybridMultilevel"/>
     <w:tmpl w:val="D8B2E826"/>
@@ -13916,7 +16040,7 @@
       </w:pPr>
     </w:lvl>
   </w:abstractNum>
-  <w:abstractNum w:abstractNumId="29">
+  <w:abstractNum w:abstractNumId="30">
     <w:nsid w:val="6E6024CD"/>
     <w:multiLevelType w:val="hybridMultilevel"/>
     <w:tmpl w:val="04BE3D50"/>
@@ -14029,7 +16153,7 @@
       </w:rPr>
     </w:lvl>
   </w:abstractNum>
-  <w:abstractNum w:abstractNumId="30">
+  <w:abstractNum w:abstractNumId="31">
     <w:nsid w:val="6EFB4FFF"/>
     <w:multiLevelType w:val="hybridMultilevel"/>
     <w:tmpl w:val="D8B2E826"/>
@@ -14118,7 +16242,7 @@
       </w:pPr>
     </w:lvl>
   </w:abstractNum>
-  <w:abstractNum w:abstractNumId="31">
+  <w:abstractNum w:abstractNumId="32">
     <w:nsid w:val="72143E0E"/>
     <w:multiLevelType w:val="hybridMultilevel"/>
     <w:tmpl w:val="D1202EFC"/>
@@ -14134,7 +16258,7 @@
         <w:rFonts w:ascii="Symbol" w:hAnsi="Symbol" w:hint="default"/>
       </w:rPr>
     </w:lvl>
-    <w:lvl w:ilvl="1" w:tplc="04100003" w:tentative="1">
+    <w:lvl w:ilvl="1" w:tplc="04100003">
       <w:start w:val="1"/>
       <w:numFmt w:val="bullet"/>
       <w:lvlText w:val="o"/>
@@ -14231,7 +16355,7 @@
       </w:rPr>
     </w:lvl>
   </w:abstractNum>
-  <w:abstractNum w:abstractNumId="32">
+  <w:abstractNum w:abstractNumId="33">
     <w:nsid w:val="74326BF8"/>
     <w:multiLevelType w:val="hybridMultilevel"/>
     <w:tmpl w:val="B67C3BB4"/>
@@ -14317,7 +16441,7 @@
       </w:pPr>
     </w:lvl>
   </w:abstractNum>
-  <w:abstractNum w:abstractNumId="33">
+  <w:abstractNum w:abstractNumId="34">
     <w:nsid w:val="7A003183"/>
     <w:multiLevelType w:val="hybridMultilevel"/>
     <w:tmpl w:val="320A2C9A"/>
@@ -14430,7 +16554,7 @@
       </w:rPr>
     </w:lvl>
   </w:abstractNum>
-  <w:abstractNum w:abstractNumId="34">
+  <w:abstractNum w:abstractNumId="35">
     <w:nsid w:val="7C493F86"/>
     <w:multiLevelType w:val="hybridMultilevel"/>
     <w:tmpl w:val="8320042E"/>
@@ -14516,7 +16640,7 @@
       </w:pPr>
     </w:lvl>
   </w:abstractNum>
-  <w:abstractNum w:abstractNumId="35">
+  <w:abstractNum w:abstractNumId="36">
     <w:nsid w:val="7F3D2963"/>
     <w:multiLevelType w:val="multilevel"/>
     <w:tmpl w:val="0410001F"/>
@@ -14612,10 +16736,10 @@
     <w:abstractNumId w:val="23"/>
   </w:num>
   <w:num w:numId="4">
-    <w:abstractNumId w:val="30"/>
+    <w:abstractNumId w:val="31"/>
   </w:num>
   <w:num w:numId="5">
-    <w:abstractNumId w:val="28"/>
+    <w:abstractNumId w:val="29"/>
   </w:num>
   <w:num w:numId="6">
     <w:abstractNumId w:val="2"/>
@@ -14630,7 +16754,7 @@
     <w:abstractNumId w:val="15"/>
   </w:num>
   <w:num w:numId="10">
-    <w:abstractNumId w:val="34"/>
+    <w:abstractNumId w:val="35"/>
   </w:num>
   <w:num w:numId="11">
     <w:abstractNumId w:val="22"/>
@@ -14642,7 +16766,7 @@
     <w:abstractNumId w:val="21"/>
   </w:num>
   <w:num w:numId="14">
-    <w:abstractNumId w:val="32"/>
+    <w:abstractNumId w:val="33"/>
   </w:num>
   <w:num w:numId="15">
     <w:abstractNumId w:val="7"/>
@@ -14651,16 +16775,16 @@
     <w:abstractNumId w:val="24"/>
   </w:num>
   <w:num w:numId="17">
-    <w:abstractNumId w:val="35"/>
+    <w:abstractNumId w:val="36"/>
   </w:num>
   <w:num w:numId="18">
-    <w:abstractNumId w:val="27"/>
+    <w:abstractNumId w:val="28"/>
   </w:num>
   <w:num w:numId="19">
     <w:abstractNumId w:val="11"/>
   </w:num>
   <w:num w:numId="20">
-    <w:abstractNumId w:val="25"/>
+    <w:abstractNumId w:val="26"/>
   </w:num>
   <w:num w:numId="21">
     <w:abstractNumId w:val="9"/>
@@ -14687,19 +16811,19 @@
     <w:abstractNumId w:val="3"/>
   </w:num>
   <w:num w:numId="29">
-    <w:abstractNumId w:val="29"/>
+    <w:abstractNumId w:val="30"/>
   </w:num>
   <w:num w:numId="30">
     <w:abstractNumId w:val="6"/>
   </w:num>
   <w:num w:numId="31">
-    <w:abstractNumId w:val="33"/>
+    <w:abstractNumId w:val="34"/>
   </w:num>
   <w:num w:numId="32">
     <w:abstractNumId w:val="17"/>
   </w:num>
   <w:num w:numId="33">
-    <w:abstractNumId w:val="31"/>
+    <w:abstractNumId w:val="32"/>
   </w:num>
   <w:num w:numId="34">
     <w:abstractNumId w:val="19"/>
@@ -14708,7 +16832,10 @@
     <w:abstractNumId w:val="14"/>
   </w:num>
   <w:num w:numId="36">
-    <w:abstractNumId w:val="26"/>
+    <w:abstractNumId w:val="27"/>
+  </w:num>
+  <w:num w:numId="37">
+    <w:abstractNumId w:val="25"/>
   </w:num>
 </w:numbering>
 </file>
@@ -15232,6 +17359,7 @@
   <w:style w:type="character" w:default="1" w:styleId="Carpredefinitoparagrafo">
     <w:name w:val="Default Paragraph Font"/>
     <w:uiPriority w:val="1"/>
+    <w:semiHidden/>
     <w:unhideWhenUsed/>
   </w:style>
   <w:style w:type="table" w:default="1" w:styleId="Tabellanormale">
@@ -15980,7 +18108,7 @@
 </file>
 
 <file path=customXml/itemProps1.xml><?xml version="1.0" encoding="utf-8"?>
-<ds:datastoreItem xmlns:ds="http://schemas.openxmlformats.org/officeDocument/2006/customXml" ds:itemID="{BEC38D91-45BE-6140-ABB7-181F8D6233F8}">
+<ds:datastoreItem xmlns:ds="http://schemas.openxmlformats.org/officeDocument/2006/customXml" ds:itemID="{4D98949E-2249-B448-8F92-F84030093FA4}">
   <ds:schemaRefs>
     <ds:schemaRef ds:uri="http://schemas.openxmlformats.org/officeDocument/2006/bibliography"/>
   </ds:schemaRefs>

</xml_diff>